<commit_message>
Aggiornamento diario 27 marzo
Ho aggiornato il diaro aggiungendo la parte che abbiamo realizzato io e Julian
</commit_message>
<xml_diff>
--- a/Diari/ClassroomArScanner_2020-03-27.docx
+++ b/Diari/ClassroomArScanner_2020-03-27.docx
@@ -1,23 +1,12 @@
 
 <file path=word/document.xml><?xml version="1.0" encoding="utf-8"?>
-<w:document xmlns:o="urn:schemas-microsoft-com:office:office" xmlns:r="http://schemas.openxmlformats.org/officeDocument/2006/relationships" xmlns:v="urn:schemas-microsoft-com:vml" xmlns:w="http://schemas.openxmlformats.org/wordprocessingml/2006/main" xmlns:w10="urn:schemas-microsoft-com:office:word" xmlns:wp="http://schemas.openxmlformats.org/drawingml/2006/wordprocessingDrawing" xmlns:wps="http://schemas.microsoft.com/office/word/2010/wordprocessingShape" xmlns:wpg="http://schemas.microsoft.com/office/word/2010/wordprocessingGroup" xmlns:mc="http://schemas.openxmlformats.org/markup-compatibility/2006" xmlns:wp14="http://schemas.microsoft.com/office/word/2010/wordprocessingDrawing" xmlns:w14="http://schemas.microsoft.com/office/word/2010/wordml" mc:Ignorable="w14 wp14">
+<w:document xmlns:wpc="http://schemas.microsoft.com/office/word/2010/wordprocessingCanvas" xmlns:cx="http://schemas.microsoft.com/office/drawing/2014/chartex" xmlns:cx1="http://schemas.microsoft.com/office/drawing/2015/9/8/chartex" xmlns:cx2="http://schemas.microsoft.com/office/drawing/2015/10/21/chartex" xmlns:cx3="http://schemas.microsoft.com/office/drawing/2016/5/9/chartex" xmlns:cx4="http://schemas.microsoft.com/office/drawing/2016/5/10/chartex" xmlns:cx5="http://schemas.microsoft.com/office/drawing/2016/5/11/chartex" xmlns:cx6="http://schemas.microsoft.com/office/drawing/2016/5/12/chartex" xmlns:cx7="http://schemas.microsoft.com/office/drawing/2016/5/13/chartex" xmlns:cx8="http://schemas.microsoft.com/office/drawing/2016/5/14/chartex" xmlns:mc="http://schemas.openxmlformats.org/markup-compatibility/2006" xmlns:aink="http://schemas.microsoft.com/office/drawing/2016/ink" xmlns:am3d="http://schemas.microsoft.com/office/drawing/2017/model3d" xmlns:o="urn:schemas-microsoft-com:office:office" xmlns:r="http://schemas.openxmlformats.org/officeDocument/2006/relationships" xmlns:m="http://schemas.openxmlformats.org/officeDocument/2006/math" xmlns:v="urn:schemas-microsoft-com:vml" xmlns:wp14="http://schemas.microsoft.com/office/word/2010/wordprocessingDrawing" xmlns:wp="http://schemas.openxmlformats.org/drawingml/2006/wordprocessingDrawing" xmlns:w10="urn:schemas-microsoft-com:office:word" xmlns:w="http://schemas.openxmlformats.org/wordprocessingml/2006/main" xmlns:w14="http://schemas.microsoft.com/office/word/2010/wordml" xmlns:w15="http://schemas.microsoft.com/office/word/2012/wordml" xmlns:w16cid="http://schemas.microsoft.com/office/word/2016/wordml/cid" xmlns:w16se="http://schemas.microsoft.com/office/word/2015/wordml/symex" xmlns:wpg="http://schemas.microsoft.com/office/word/2010/wordprocessingGroup" xmlns:wpi="http://schemas.microsoft.com/office/word/2010/wordprocessingInk" xmlns:wne="http://schemas.microsoft.com/office/word/2006/wordml" xmlns:wps="http://schemas.microsoft.com/office/word/2010/wordprocessingShape" mc:Ignorable="w14 w15 w16se w16cid wp14">
   <w:body>
     <w:p>
       <w:pPr>
-        <w:pStyle w:val="Normal"/>
         <w:pBdr>
           <w:bottom w:val="single" w:sz="4" w:space="1" w:color="000000"/>
         </w:pBdr>
-        <w:rPr>
-          <w:b/>
-          <w:b/>
-          <w:bCs/>
-          <w:sz w:val="48"/>
-          <w:szCs w:val="48"/>
-          <w:lang w:val="fr-CH"/>
-        </w:rPr>
-      </w:pPr>
-      <w:r>
         <w:rPr>
           <w:b/>
           <w:bCs/>
@@ -25,21 +14,8 @@
           <w:szCs w:val="48"/>
           <w:lang w:val="fr-CH"/>
         </w:rPr>
-        <w:t>Diario di lavoro</w:t>
-      </w:r>
-    </w:p>
-    <w:p>
-      <w:pPr>
-        <w:pStyle w:val="Normal"/>
-        <w:rPr>
-          <w:b/>
-          <w:b/>
-          <w:bCs/>
-          <w:sz w:val="48"/>
-          <w:szCs w:val="48"/>
-          <w:lang w:val="fr-CH"/>
-        </w:rPr>
-      </w:pPr>
+      </w:pPr>
+      <w:proofErr w:type="spellStart"/>
       <w:r>
         <w:rPr>
           <w:b/>
@@ -48,14 +24,47 @@
           <w:szCs w:val="48"/>
           <w:lang w:val="fr-CH"/>
         </w:rPr>
-      </w:r>
-    </w:p>
-    <w:p>
-      <w:pPr>
-        <w:pStyle w:val="Normal"/>
+        <w:t>Diario</w:t>
+      </w:r>
+      <w:proofErr w:type="spellEnd"/>
+      <w:r>
+        <w:rPr>
+          <w:b/>
+          <w:bCs/>
+          <w:sz w:val="48"/>
+          <w:szCs w:val="48"/>
+          <w:lang w:val="fr-CH"/>
+        </w:rPr>
+        <w:t xml:space="preserve"> di </w:t>
+      </w:r>
+      <w:proofErr w:type="spellStart"/>
+      <w:r>
+        <w:rPr>
+          <w:b/>
+          <w:bCs/>
+          <w:sz w:val="48"/>
+          <w:szCs w:val="48"/>
+          <w:lang w:val="fr-CH"/>
+        </w:rPr>
+        <w:t>lavoro</w:t>
+      </w:r>
+      <w:proofErr w:type="spellEnd"/>
+    </w:p>
+    <w:p>
+      <w:pPr>
+        <w:rPr>
+          <w:b/>
+          <w:bCs/>
+          <w:sz w:val="48"/>
+          <w:szCs w:val="48"/>
+          <w:lang w:val="fr-CH"/>
+        </w:rPr>
+      </w:pPr>
+    </w:p>
+    <w:p>
+      <w:pPr>
         <w:tabs>
-          <w:tab w:val="clear" w:pos="708"/>
-          <w:tab w:val="left" w:pos="1360" w:leader="none"/>
+          <w:tab w:val="left" w:pos="1360"/>
         </w:tabs>
         <w:rPr>
           <w:sz w:val="48"/>
@@ -76,37 +85,25 @@
       <w:tblPr>
         <w:tblStyle w:val="Grigliatabella"/>
         <w:tblW w:w="9622" w:type="dxa"/>
-        <w:jc w:val="left"/>
-        <w:tblInd w:w="0" w:type="dxa"/>
-        <w:tblCellMar>
-          <w:top w:w="0" w:type="dxa"/>
-          <w:left w:w="108" w:type="dxa"/>
-          <w:bottom w:w="0" w:type="dxa"/>
-          <w:right w:w="108" w:type="dxa"/>
-        </w:tblCellMar>
-        <w:tblLook w:val="04a0" w:noVBand="1" w:noHBand="0" w:lastColumn="0" w:firstColumn="1" w:lastRow="0" w:firstRow="1"/>
+        <w:tblLook w:val="04A0" w:firstRow="1" w:lastRow="0" w:firstColumn="1" w:lastColumn="0" w:noHBand="0" w:noVBand="1"/>
       </w:tblPr>
       <w:tblGrid>
         <w:gridCol w:w="4810"/>
-        <w:gridCol w:w="4811"/>
+        <w:gridCol w:w="4812"/>
       </w:tblGrid>
       <w:tr>
-        <w:trPr/>
         <w:tc>
           <w:tcPr>
             <w:tcW w:w="4810" w:type="dxa"/>
-            <w:tcBorders/>
-            <w:shd w:color="auto" w:fill="auto" w:val="clear"/>
+            <w:shd w:val="clear" w:color="auto" w:fill="auto"/>
           </w:tcPr>
           <w:p>
             <w:pPr>
-              <w:pStyle w:val="Normal"/>
               <w:tabs>
-                <w:tab w:val="clear" w:pos="708"/>
-                <w:tab w:val="left" w:pos="1360" w:leader="none"/>
+                <w:tab w:val="left" w:pos="1360"/>
               </w:tabs>
-              <w:rPr/>
             </w:pPr>
+            <w:proofErr w:type="spellStart"/>
             <w:r>
               <w:rPr>
                 <w:sz w:val="28"/>
@@ -115,22 +112,19 @@
               </w:rPr>
               <w:t>Luogo</w:t>
             </w:r>
+            <w:proofErr w:type="spellEnd"/>
           </w:p>
         </w:tc>
         <w:tc>
           <w:tcPr>
             <w:tcW w:w="4811" w:type="dxa"/>
-            <w:tcBorders/>
-            <w:shd w:color="auto" w:fill="auto" w:val="clear"/>
+            <w:shd w:val="clear" w:color="auto" w:fill="auto"/>
           </w:tcPr>
           <w:p>
             <w:pPr>
-              <w:pStyle w:val="Normal"/>
               <w:tabs>
-                <w:tab w:val="clear" w:pos="708"/>
-                <w:tab w:val="left" w:pos="1360" w:leader="none"/>
+                <w:tab w:val="left" w:pos="1360"/>
               </w:tabs>
-              <w:rPr/>
             </w:pPr>
             <w:r>
               <w:rPr>
@@ -143,19 +137,15 @@
         </w:tc>
       </w:tr>
       <w:tr>
-        <w:trPr/>
         <w:tc>
           <w:tcPr>
             <w:tcW w:w="4810" w:type="dxa"/>
-            <w:tcBorders/>
-            <w:shd w:color="auto" w:fill="auto" w:val="clear"/>
+            <w:shd w:val="clear" w:color="auto" w:fill="auto"/>
           </w:tcPr>
           <w:p>
             <w:pPr>
-              <w:pStyle w:val="Normal"/>
               <w:tabs>
-                <w:tab w:val="clear" w:pos="708"/>
-                <w:tab w:val="left" w:pos="1360" w:leader="none"/>
+                <w:tab w:val="left" w:pos="1360"/>
               </w:tabs>
               <w:rPr>
                 <w:sz w:val="28"/>
@@ -174,31 +164,20 @@
         <w:tc>
           <w:tcPr>
             <w:tcW w:w="4811" w:type="dxa"/>
-            <w:tcBorders/>
-            <w:shd w:color="auto" w:fill="auto" w:val="clear"/>
+            <w:shd w:val="clear" w:color="auto" w:fill="auto"/>
           </w:tcPr>
           <w:p>
             <w:pPr>
-              <w:pStyle w:val="Normal"/>
               <w:tabs>
-                <w:tab w:val="clear" w:pos="708"/>
-                <w:tab w:val="left" w:pos="1360" w:leader="none"/>
+                <w:tab w:val="left" w:pos="1360"/>
               </w:tabs>
-              <w:rPr/>
             </w:pPr>
             <w:r>
               <w:rPr>
                 <w:sz w:val="28"/>
                 <w:szCs w:val="28"/>
               </w:rPr>
-              <w:t>27</w:t>
-            </w:r>
-            <w:r>
-              <w:rPr>
-                <w:sz w:val="28"/>
-                <w:szCs w:val="28"/>
-              </w:rPr>
-              <w:t xml:space="preserve"> Marzo 2020</w:t>
+              <w:t>27 Marzo 2020</w:t>
             </w:r>
           </w:p>
         </w:tc>
@@ -206,26 +185,17 @@
     </w:tbl>
     <w:p>
       <w:pPr>
-        <w:pStyle w:val="Normal"/>
         <w:tabs>
-          <w:tab w:val="clear" w:pos="708"/>
-          <w:tab w:val="left" w:pos="1360" w:leader="none"/>
+          <w:tab w:val="left" w:pos="1360"/>
         </w:tabs>
         <w:rPr>
           <w:sz w:val="28"/>
           <w:szCs w:val="28"/>
         </w:rPr>
       </w:pPr>
-      <w:r>
-        <w:rPr>
-          <w:sz w:val="28"/>
-          <w:szCs w:val="28"/>
-        </w:rPr>
-      </w:r>
-    </w:p>
-    <w:p>
-      <w:pPr>
-        <w:pStyle w:val="Normal"/>
+    </w:p>
+    <w:p>
+      <w:pPr>
         <w:pBdr>
           <w:top w:val="single" w:sz="4" w:space="1" w:color="000000"/>
           <w:left w:val="single" w:sz="4" w:space="4" w:color="000000"/>
@@ -234,12 +204,10 @@
         </w:pBdr>
         <w:shd w:val="solid" w:color="auto" w:fill="auto"/>
         <w:tabs>
-          <w:tab w:val="clear" w:pos="708"/>
-          <w:tab w:val="left" w:pos="1360" w:leader="none"/>
+          <w:tab w:val="left" w:pos="1360"/>
         </w:tabs>
         <w:ind w:left="142" w:right="-7" w:hanging="142"/>
         <w:jc w:val="both"/>
-        <w:rPr/>
       </w:pPr>
       <w:r>
         <w:rPr>
@@ -252,50 +220,62 @@
     </w:p>
     <w:p>
       <w:pPr>
-        <w:pStyle w:val="Normal"/>
         <w:pBdr>
           <w:top w:val="single" w:sz="4" w:space="1" w:color="000000"/>
           <w:left w:val="single" w:sz="4" w:space="4" w:color="000000"/>
           <w:bottom w:val="single" w:sz="4" w:space="1" w:color="000000"/>
           <w:right w:val="single" w:sz="4" w:space="4" w:color="000000"/>
         </w:pBdr>
-        <w:rPr/>
-      </w:pPr>
-      <w:r>
-        <w:rPr/>
-        <w:t xml:space="preserve">Lorenzo: </w:t>
-      </w:r>
-      <w:r>
-        <w:rPr/>
-        <w:t>ho fatto piccoli miglioraenti vari all'applicazione e ripultio un po' lo script Scrapper.py</w:t>
-      </w:r>
-      <w:r>
-        <w:rPr/>
-        <w:t>.</w:t>
-      </w:r>
-      <w:r>
-        <w:rPr/>
+      </w:pPr>
+      <w:r>
+        <w:t>Lorenzo: ho fatto piccoli migliora</w:t>
+      </w:r>
+      <w:r>
+        <w:t>m</w:t>
+      </w:r>
+      <w:r>
+        <w:t>enti vari all'applicazione e ripultio un po' lo script Scrapper.py.</w:t>
+      </w:r>
+      <w:r>
         <w:t xml:space="preserve"> Ho anche iniziato il processo di integrazione del fetch server nell'applicazione adattando Scrapper.py.</w:t>
       </w:r>
     </w:p>
     <w:p>
       <w:pPr>
-        <w:pStyle w:val="Normal"/>
+        <w:pBdr>
+          <w:top w:val="single" w:sz="4" w:space="1" w:color="000000"/>
+          <w:left w:val="single" w:sz="4" w:space="4" w:color="000000"/>
+          <w:bottom w:val="single" w:sz="4" w:space="1" w:color="000000"/>
+          <w:right w:val="single" w:sz="4" w:space="4" w:color="000000"/>
+        </w:pBdr>
+      </w:pPr>
+      <w:r>
+        <w:t>Pierpaolo e Julian: Abbiamo cercato di continuare la mondalità “sentiero”.</w:t>
+      </w:r>
+    </w:p>
+    <w:p>
+      <w:pPr>
+        <w:pBdr>
+          <w:top w:val="single" w:sz="4" w:space="1" w:color="000000"/>
+          <w:left w:val="single" w:sz="4" w:space="4" w:color="000000"/>
+          <w:bottom w:val="single" w:sz="4" w:space="1" w:color="000000"/>
+          <w:right w:val="single" w:sz="4" w:space="4" w:color="000000"/>
+        </w:pBdr>
+      </w:pPr>
+      <w:r>
+        <w:t>Pierpaolo: Ho iniziato ha realizzare la documentazione di come abbiamo realizzato lo scrapper.</w:t>
+      </w:r>
+    </w:p>
+    <w:p>
+      <w:pPr>
         <w:rPr>
           <w:sz w:val="28"/>
           <w:szCs w:val="28"/>
         </w:rPr>
       </w:pPr>
-      <w:r>
-        <w:rPr>
-          <w:sz w:val="28"/>
-          <w:szCs w:val="28"/>
-        </w:rPr>
-      </w:r>
-    </w:p>
-    <w:p>
-      <w:pPr>
-        <w:pStyle w:val="Normal"/>
+    </w:p>
+    <w:p>
+      <w:pPr>
         <w:pBdr>
           <w:top w:val="single" w:sz="4" w:space="1" w:color="000000"/>
           <w:left w:val="single" w:sz="4" w:space="4" w:color="000000"/>
@@ -304,10 +284,8 @@
         </w:pBdr>
         <w:shd w:val="solid" w:color="auto" w:fill="auto"/>
         <w:tabs>
-          <w:tab w:val="clear" w:pos="708"/>
-          <w:tab w:val="left" w:pos="1360" w:leader="none"/>
+          <w:tab w:val="left" w:pos="1360"/>
         </w:tabs>
-        <w:rPr/>
       </w:pPr>
       <w:r>
         <w:rPr>
@@ -319,38 +297,43 @@
     </w:p>
     <w:p>
       <w:pPr>
-        <w:pStyle w:val="Normal"/>
         <w:pBdr>
           <w:top w:val="single" w:sz="4" w:space="1" w:color="000000"/>
           <w:left w:val="single" w:sz="4" w:space="0" w:color="000000"/>
           <w:bottom w:val="single" w:sz="4" w:space="1" w:color="000000"/>
           <w:right w:val="single" w:sz="4" w:space="4" w:color="000000"/>
         </w:pBdr>
-        <w:rPr/>
-      </w:pPr>
-      <w:r>
-        <w:rPr/>
-        <w:t>Lorenzo: mi sono sorti alcuni dubbi sull'architettura dei server e stavo pensando di integrare il fetch server nel web server e rimpiazzare MySQL con SQLite per diminuire il numero di server.</w:t>
-      </w:r>
-    </w:p>
-    <w:p>
-      <w:pPr>
-        <w:pStyle w:val="Normal"/>
+      </w:pPr>
+      <w:r>
+        <w:t>Lorenzo: mi sono sorti alcuni dubbi sull'architettura dei server e stavo pensando di integrare il fetch serv</w:t>
+      </w:r>
+      <w:r>
+        <w:t>er nel web server e rimpiazzare MySQL con SQLite per diminuire il numero di server.</w:t>
+      </w:r>
+    </w:p>
+    <w:p>
+      <w:pPr>
+        <w:pBdr>
+          <w:top w:val="single" w:sz="4" w:space="1" w:color="000000"/>
+          <w:left w:val="single" w:sz="4" w:space="0" w:color="000000"/>
+          <w:bottom w:val="single" w:sz="4" w:space="1" w:color="000000"/>
+          <w:right w:val="single" w:sz="4" w:space="4" w:color="000000"/>
+        </w:pBdr>
+      </w:pPr>
+      <w:r>
+        <w:t>Pierpaolo e Julian: La modalità “sentiero” è abbastanza complicata, quindi la teniamo come bonus.</w:t>
+      </w:r>
+    </w:p>
+    <w:p>
+      <w:pPr>
         <w:rPr>
           <w:sz w:val="28"/>
           <w:szCs w:val="28"/>
         </w:rPr>
       </w:pPr>
-      <w:r>
-        <w:rPr>
-          <w:sz w:val="28"/>
-          <w:szCs w:val="28"/>
-        </w:rPr>
-      </w:r>
-    </w:p>
-    <w:p>
-      <w:pPr>
-        <w:pStyle w:val="Normal"/>
+    </w:p>
+    <w:p>
+      <w:pPr>
         <w:pBdr>
           <w:top w:val="single" w:sz="4" w:space="1" w:color="000000"/>
           <w:left w:val="single" w:sz="4" w:space="4" w:color="000000"/>
@@ -359,10 +342,8 @@
         </w:pBdr>
         <w:shd w:val="solid" w:color="auto" w:fill="auto"/>
         <w:tabs>
-          <w:tab w:val="clear" w:pos="708"/>
-          <w:tab w:val="left" w:pos="1360" w:leader="none"/>
+          <w:tab w:val="left" w:pos="1360"/>
         </w:tabs>
-        <w:rPr/>
       </w:pPr>
       <w:r>
         <w:rPr>
@@ -374,42 +355,27 @@
     </w:p>
     <w:p>
       <w:pPr>
-        <w:pStyle w:val="Normal"/>
         <w:pBdr>
           <w:top w:val="single" w:sz="4" w:space="1" w:color="000000"/>
           <w:left w:val="single" w:sz="4" w:space="4" w:color="000000"/>
           <w:bottom w:val="single" w:sz="4" w:space="1" w:color="000000"/>
           <w:right w:val="single" w:sz="4" w:space="4" w:color="000000"/>
         </w:pBdr>
-        <w:rPr/>
-      </w:pPr>
-      <w:r>
-        <w:rPr/>
-        <w:t>Siamo a buon punto rispetto alla pianificazione</w:t>
-      </w:r>
-      <w:r>
-        <w:rPr/>
-        <w:t>.</w:t>
-      </w:r>
-    </w:p>
-    <w:p>
-      <w:pPr>
-        <w:pStyle w:val="Normal"/>
+      </w:pPr>
+      <w:r>
+        <w:t>Siamo a buon punto rispetto alla pianificazione.</w:t>
+      </w:r>
+    </w:p>
+    <w:p>
+      <w:pPr>
         <w:rPr>
           <w:sz w:val="28"/>
           <w:szCs w:val="28"/>
         </w:rPr>
       </w:pPr>
-      <w:r>
-        <w:rPr>
-          <w:sz w:val="28"/>
-          <w:szCs w:val="28"/>
-        </w:rPr>
-      </w:r>
-    </w:p>
-    <w:p>
-      <w:pPr>
-        <w:pStyle w:val="Normal"/>
+    </w:p>
+    <w:p>
+      <w:pPr>
         <w:pBdr>
           <w:top w:val="single" w:sz="4" w:space="1" w:color="000000"/>
           <w:left w:val="single" w:sz="4" w:space="4" w:color="000000"/>
@@ -418,10 +384,8 @@
         </w:pBdr>
         <w:shd w:val="solid" w:color="auto" w:fill="auto"/>
         <w:tabs>
-          <w:tab w:val="clear" w:pos="708"/>
-          <w:tab w:val="left" w:pos="1360" w:leader="none"/>
+          <w:tab w:val="left" w:pos="1360"/>
         </w:tabs>
-        <w:rPr/>
       </w:pPr>
       <w:r>
         <w:rPr>
@@ -433,51 +397,73 @@
     </w:p>
     <w:p>
       <w:pPr>
-        <w:pStyle w:val="Normal"/>
         <w:pBdr>
           <w:top w:val="single" w:sz="4" w:space="1" w:color="000000"/>
           <w:left w:val="single" w:sz="4" w:space="4" w:color="000000"/>
           <w:bottom w:val="single" w:sz="4" w:space="1" w:color="000000"/>
           <w:right w:val="single" w:sz="4" w:space="4" w:color="000000"/>
         </w:pBdr>
-        <w:rPr/>
-      </w:pPr>
-      <w:r>
-        <w:rPr/>
-        <w:t>Lorenzo: riuscire ad integrare il fetch server</w:t>
-      </w:r>
-      <w:r>
-        <w:rPr/>
-        <w:t xml:space="preserve"> ed eventualmente cambiare l'architettura</w:t>
-      </w:r>
-      <w:r>
-        <w:rPr/>
-        <w:t>.</w:t>
+      </w:pPr>
+      <w:r>
+        <w:t>Lorenzo: rius</w:t>
+      </w:r>
+      <w:r>
+        <w:t>cire ad integrare il fetch server ed eventualmente cambiare l'architettura.</w:t>
+      </w:r>
+    </w:p>
+    <w:p>
+      <w:pPr>
+        <w:pBdr>
+          <w:top w:val="single" w:sz="4" w:space="1" w:color="000000"/>
+          <w:left w:val="single" w:sz="4" w:space="4" w:color="000000"/>
+          <w:bottom w:val="single" w:sz="4" w:space="1" w:color="000000"/>
+          <w:right w:val="single" w:sz="4" w:space="4" w:color="000000"/>
+        </w:pBdr>
+      </w:pPr>
+      <w:r>
+        <w:t>Pierpaolo: Finire la documentazione dello scrapper e andare vanti con quella completa.</w:t>
       </w:r>
     </w:p>
     <w:sectPr>
-      <w:headerReference w:type="default" r:id="rId2"/>
-      <w:headerReference w:type="first" r:id="rId3"/>
-      <w:footerReference w:type="default" r:id="rId4"/>
-      <w:footerReference w:type="first" r:id="rId5"/>
-      <w:type w:val="nextPage"/>
+      <w:headerReference w:type="default" r:id="rId7"/>
+      <w:footerReference w:type="default" r:id="rId8"/>
+      <w:headerReference w:type="first" r:id="rId9"/>
+      <w:footerReference w:type="first" r:id="rId10"/>
       <w:pgSz w:w="11906" w:h="16838"/>
-      <w:pgMar w:left="1134" w:right="1134" w:header="709" w:top="1417" w:footer="709" w:bottom="1134" w:gutter="0"/>
-      <w:pgNumType w:fmt="decimal"/>
-      <w:formProt w:val="false"/>
+      <w:pgMar w:top="1417" w:right="1134" w:bottom="1134" w:left="1134" w:header="709" w:footer="709" w:gutter="0"/>
+      <w:cols w:space="720"/>
+      <w:formProt w:val="0"/>
       <w:titlePg/>
-      <w:textDirection w:val="lrTb"/>
-      <w:docGrid w:type="default" w:linePitch="360" w:charSpace="0"/>
+      <w:docGrid w:linePitch="360"/>
     </w:sectPr>
   </w:body>
 </w:document>
 </file>
 
+<file path=word/endnotes.xml><?xml version="1.0" encoding="utf-8"?>
+<w:endnotes xmlns:wpc="http://schemas.microsoft.com/office/word/2010/wordprocessingCanvas" xmlns:cx="http://schemas.microsoft.com/office/drawing/2014/chartex" xmlns:cx1="http://schemas.microsoft.com/office/drawing/2015/9/8/chartex" xmlns:cx2="http://schemas.microsoft.com/office/drawing/2015/10/21/chartex" xmlns:cx3="http://schemas.microsoft.com/office/drawing/2016/5/9/chartex" xmlns:cx4="http://schemas.microsoft.com/office/drawing/2016/5/10/chartex" xmlns:cx5="http://schemas.microsoft.com/office/drawing/2016/5/11/chartex" xmlns:cx6="http://schemas.microsoft.com/office/drawing/2016/5/12/chartex" xmlns:cx7="http://schemas.microsoft.com/office/drawing/2016/5/13/chartex" xmlns:cx8="http://schemas.microsoft.com/office/drawing/2016/5/14/chartex" xmlns:mc="http://schemas.openxmlformats.org/markup-compatibility/2006" xmlns:aink="http://schemas.microsoft.com/office/drawing/2016/ink" xmlns:am3d="http://schemas.microsoft.com/office/drawing/2017/model3d" xmlns:o="urn:schemas-microsoft-com:office:office" xmlns:r="http://schemas.openxmlformats.org/officeDocument/2006/relationships" xmlns:m="http://schemas.openxmlformats.org/officeDocument/2006/math" xmlns:v="urn:schemas-microsoft-com:vml" xmlns:wp14="http://schemas.microsoft.com/office/word/2010/wordprocessingDrawing" xmlns:wp="http://schemas.openxmlformats.org/drawingml/2006/wordprocessingDrawing" xmlns:w10="urn:schemas-microsoft-com:office:word" xmlns:w="http://schemas.openxmlformats.org/wordprocessingml/2006/main" xmlns:w14="http://schemas.microsoft.com/office/word/2010/wordml" xmlns:w15="http://schemas.microsoft.com/office/word/2012/wordml" xmlns:w16cid="http://schemas.microsoft.com/office/word/2016/wordml/cid" xmlns:w16se="http://schemas.microsoft.com/office/word/2015/wordml/symex" xmlns:wpg="http://schemas.microsoft.com/office/word/2010/wordprocessingGroup" xmlns:wpi="http://schemas.microsoft.com/office/word/2010/wordprocessingInk" xmlns:wne="http://schemas.microsoft.com/office/word/2006/wordml" xmlns:wps="http://schemas.microsoft.com/office/word/2010/wordprocessingShape" mc:Ignorable="w14 w15 w16se w16cid wp14">
+  <w:endnote w:type="separator" w:id="-1">
+    <w:p>
+      <w:r>
+        <w:separator/>
+      </w:r>
+    </w:p>
+  </w:endnote>
+  <w:endnote w:type="continuationSeparator" w:id="0">
+    <w:p>
+      <w:r>
+        <w:continuationSeparator/>
+      </w:r>
+    </w:p>
+  </w:endnote>
+</w:endnotes>
+</file>
+
 <file path=word/footer1.xml><?xml version="1.0" encoding="utf-8"?>
-<w:ftr xmlns:o="urn:schemas-microsoft-com:office:office" xmlns:r="http://schemas.openxmlformats.org/officeDocument/2006/relationships" xmlns:v="urn:schemas-microsoft-com:vml" xmlns:w="http://schemas.openxmlformats.org/wordprocessingml/2006/main" xmlns:w10="urn:schemas-microsoft-com:office:word" xmlns:wp="http://schemas.openxmlformats.org/drawingml/2006/wordprocessingDrawing" xmlns:wps="http://schemas.microsoft.com/office/word/2010/wordprocessingShape" xmlns:wpg="http://schemas.microsoft.com/office/word/2010/wordprocessingGroup" xmlns:mc="http://schemas.openxmlformats.org/markup-compatibility/2006" xmlns:wp14="http://schemas.microsoft.com/office/word/2010/wordprocessingDrawing" xmlns:w14="http://schemas.microsoft.com/office/word/2010/wordml" mc:Ignorable="w14 wp14">
+<w:ftr xmlns:wpc="http://schemas.microsoft.com/office/word/2010/wordprocessingCanvas" xmlns:cx="http://schemas.microsoft.com/office/drawing/2014/chartex" xmlns:cx1="http://schemas.microsoft.com/office/drawing/2015/9/8/chartex" xmlns:cx2="http://schemas.microsoft.com/office/drawing/2015/10/21/chartex" xmlns:cx3="http://schemas.microsoft.com/office/drawing/2016/5/9/chartex" xmlns:cx4="http://schemas.microsoft.com/office/drawing/2016/5/10/chartex" xmlns:cx5="http://schemas.microsoft.com/office/drawing/2016/5/11/chartex" xmlns:cx6="http://schemas.microsoft.com/office/drawing/2016/5/12/chartex" xmlns:cx7="http://schemas.microsoft.com/office/drawing/2016/5/13/chartex" xmlns:cx8="http://schemas.microsoft.com/office/drawing/2016/5/14/chartex" xmlns:mc="http://schemas.openxmlformats.org/markup-compatibility/2006" xmlns:aink="http://schemas.microsoft.com/office/drawing/2016/ink" xmlns:am3d="http://schemas.microsoft.com/office/drawing/2017/model3d" xmlns:o="urn:schemas-microsoft-com:office:office" xmlns:r="http://schemas.openxmlformats.org/officeDocument/2006/relationships" xmlns:m="http://schemas.openxmlformats.org/officeDocument/2006/math" xmlns:v="urn:schemas-microsoft-com:vml" xmlns:wp14="http://schemas.microsoft.com/office/word/2010/wordprocessingDrawing" xmlns:wp="http://schemas.openxmlformats.org/drawingml/2006/wordprocessingDrawing" xmlns:w10="urn:schemas-microsoft-com:office:word" xmlns:w="http://schemas.openxmlformats.org/wordprocessingml/2006/main" xmlns:w14="http://schemas.microsoft.com/office/word/2010/wordml" xmlns:w15="http://schemas.microsoft.com/office/word/2012/wordml" xmlns:w16cid="http://schemas.microsoft.com/office/word/2016/wordml/cid" xmlns:w16se="http://schemas.microsoft.com/office/word/2015/wordml/symex" xmlns:wpg="http://schemas.microsoft.com/office/word/2010/wordprocessingGroup" xmlns:wpi="http://schemas.microsoft.com/office/word/2010/wordprocessingInk" xmlns:wne="http://schemas.microsoft.com/office/word/2006/wordml" xmlns:wps="http://schemas.microsoft.com/office/word/2010/wordprocessingShape" mc:Ignorable="w14 w15 w16se w16cid wp14">
   <w:p>
     <w:pPr>
-      <w:pStyle w:val="Footer"/>
+      <w:pStyle w:val="Pidipagina"/>
       <w:rPr>
         <w:lang w:val="fr-CH"/>
       </w:rPr>
@@ -486,67 +472,155 @@
       <w:rPr>
         <w:lang w:val="fr-CH"/>
       </w:rPr>
-      <w:t>Nome Progetto : Classroom ar scanner</w:t>
+      <w:t xml:space="preserve">Nome </w:t>
+    </w:r>
+    <w:proofErr w:type="spellStart"/>
+    <w:r>
+      <w:rPr>
+        <w:lang w:val="fr-CH"/>
+      </w:rPr>
+      <w:t>Progetto</w:t>
+    </w:r>
+    <w:proofErr w:type="spellEnd"/>
+    <w:r>
+      <w:rPr>
+        <w:lang w:val="fr-CH"/>
+      </w:rPr>
+      <w:t xml:space="preserve"> : </w:t>
+    </w:r>
+    <w:proofErr w:type="spellStart"/>
+    <w:r>
+      <w:rPr>
+        <w:lang w:val="fr-CH"/>
+      </w:rPr>
+      <w:t>Classroom</w:t>
+    </w:r>
+    <w:proofErr w:type="spellEnd"/>
+    <w:r>
+      <w:rPr>
+        <w:lang w:val="fr-CH"/>
+      </w:rPr>
+      <w:t xml:space="preserve"> </w:t>
+    </w:r>
+    <w:proofErr w:type="spellStart"/>
+    <w:r>
+      <w:rPr>
+        <w:lang w:val="fr-CH"/>
+      </w:rPr>
+      <w:t>ar</w:t>
+    </w:r>
+    <w:proofErr w:type="spellEnd"/>
+    <w:r>
+      <w:rPr>
+        <w:lang w:val="fr-CH"/>
+      </w:rPr>
+      <w:t xml:space="preserve"> scanner</w:t>
     </w:r>
   </w:p>
 </w:ftr>
 </file>
 
 <file path=word/footer2.xml><?xml version="1.0" encoding="utf-8"?>
-<w:ftr xmlns:o="urn:schemas-microsoft-com:office:office" xmlns:r="http://schemas.openxmlformats.org/officeDocument/2006/relationships" xmlns:v="urn:schemas-microsoft-com:vml" xmlns:w="http://schemas.openxmlformats.org/wordprocessingml/2006/main" xmlns:w10="urn:schemas-microsoft-com:office:word" xmlns:wp="http://schemas.openxmlformats.org/drawingml/2006/wordprocessingDrawing" xmlns:wps="http://schemas.microsoft.com/office/word/2010/wordprocessingShape" xmlns:wpg="http://schemas.microsoft.com/office/word/2010/wordprocessingGroup" xmlns:mc="http://schemas.openxmlformats.org/markup-compatibility/2006" xmlns:wp14="http://schemas.microsoft.com/office/word/2010/wordprocessingDrawing" xmlns:w14="http://schemas.microsoft.com/office/word/2010/wordml" mc:Ignorable="w14 wp14">
+<w:ftr xmlns:wpc="http://schemas.microsoft.com/office/word/2010/wordprocessingCanvas" xmlns:cx="http://schemas.microsoft.com/office/drawing/2014/chartex" xmlns:cx1="http://schemas.microsoft.com/office/drawing/2015/9/8/chartex" xmlns:cx2="http://schemas.microsoft.com/office/drawing/2015/10/21/chartex" xmlns:cx3="http://schemas.microsoft.com/office/drawing/2016/5/9/chartex" xmlns:cx4="http://schemas.microsoft.com/office/drawing/2016/5/10/chartex" xmlns:cx5="http://schemas.microsoft.com/office/drawing/2016/5/11/chartex" xmlns:cx6="http://schemas.microsoft.com/office/drawing/2016/5/12/chartex" xmlns:cx7="http://schemas.microsoft.com/office/drawing/2016/5/13/chartex" xmlns:cx8="http://schemas.microsoft.com/office/drawing/2016/5/14/chartex" xmlns:mc="http://schemas.openxmlformats.org/markup-compatibility/2006" xmlns:aink="http://schemas.microsoft.com/office/drawing/2016/ink" xmlns:am3d="http://schemas.microsoft.com/office/drawing/2017/model3d" xmlns:o="urn:schemas-microsoft-com:office:office" xmlns:r="http://schemas.openxmlformats.org/officeDocument/2006/relationships" xmlns:m="http://schemas.openxmlformats.org/officeDocument/2006/math" xmlns:v="urn:schemas-microsoft-com:vml" xmlns:wp14="http://schemas.microsoft.com/office/word/2010/wordprocessingDrawing" xmlns:wp="http://schemas.openxmlformats.org/drawingml/2006/wordprocessingDrawing" xmlns:w10="urn:schemas-microsoft-com:office:word" xmlns:w="http://schemas.openxmlformats.org/wordprocessingml/2006/main" xmlns:w14="http://schemas.microsoft.com/office/word/2010/wordml" xmlns:w15="http://schemas.microsoft.com/office/word/2012/wordml" xmlns:w16cid="http://schemas.microsoft.com/office/word/2016/wordml/cid" xmlns:w16se="http://schemas.microsoft.com/office/word/2015/wordml/symex" xmlns:wpg="http://schemas.microsoft.com/office/word/2010/wordprocessingGroup" xmlns:wpi="http://schemas.microsoft.com/office/word/2010/wordprocessingInk" xmlns:wne="http://schemas.microsoft.com/office/word/2006/wordml" xmlns:wps="http://schemas.microsoft.com/office/word/2010/wordprocessingShape" mc:Ignorable="w14 w15 w16se w16cid wp14">
   <w:p>
     <w:pPr>
-      <w:pStyle w:val="Footer"/>
-      <w:rPr/>
+      <w:pStyle w:val="Pidipagina"/>
     </w:pPr>
     <w:r>
       <w:rPr>
         <w:lang w:val="fr-CH"/>
       </w:rPr>
-      <w:t>Nome Progetto : Classroom AR Scanner</w:t>
+      <w:t xml:space="preserve">Nome </w:t>
+    </w:r>
+    <w:proofErr w:type="spellStart"/>
+    <w:r>
+      <w:rPr>
+        <w:lang w:val="fr-CH"/>
+      </w:rPr>
+      <w:t>Progetto</w:t>
+    </w:r>
+    <w:proofErr w:type="spellEnd"/>
+    <w:r>
+      <w:rPr>
+        <w:lang w:val="fr-CH"/>
+      </w:rPr>
+      <w:t xml:space="preserve"> : </w:t>
+    </w:r>
+    <w:proofErr w:type="spellStart"/>
+    <w:r>
+      <w:rPr>
+        <w:lang w:val="fr-CH"/>
+      </w:rPr>
+      <w:t>Classroom</w:t>
+    </w:r>
+    <w:proofErr w:type="spellEnd"/>
+    <w:r>
+      <w:rPr>
+        <w:lang w:val="fr-CH"/>
+      </w:rPr>
+      <w:t xml:space="preserve"> AR Scanner</w:t>
     </w:r>
   </w:p>
 </w:ftr>
 </file>
 
+<file path=word/footnotes.xml><?xml version="1.0" encoding="utf-8"?>
+<w:footnotes xmlns:wpc="http://schemas.microsoft.com/office/word/2010/wordprocessingCanvas" xmlns:cx="http://schemas.microsoft.com/office/drawing/2014/chartex" xmlns:cx1="http://schemas.microsoft.com/office/drawing/2015/9/8/chartex" xmlns:cx2="http://schemas.microsoft.com/office/drawing/2015/10/21/chartex" xmlns:cx3="http://schemas.microsoft.com/office/drawing/2016/5/9/chartex" xmlns:cx4="http://schemas.microsoft.com/office/drawing/2016/5/10/chartex" xmlns:cx5="http://schemas.microsoft.com/office/drawing/2016/5/11/chartex" xmlns:cx6="http://schemas.microsoft.com/office/drawing/2016/5/12/chartex" xmlns:cx7="http://schemas.microsoft.com/office/drawing/2016/5/13/chartex" xmlns:cx8="http://schemas.microsoft.com/office/drawing/2016/5/14/chartex" xmlns:mc="http://schemas.openxmlformats.org/markup-compatibility/2006" xmlns:aink="http://schemas.microsoft.com/office/drawing/2016/ink" xmlns:am3d="http://schemas.microsoft.com/office/drawing/2017/model3d" xmlns:o="urn:schemas-microsoft-com:office:office" xmlns:r="http://schemas.openxmlformats.org/officeDocument/2006/relationships" xmlns:m="http://schemas.openxmlformats.org/officeDocument/2006/math" xmlns:v="urn:schemas-microsoft-com:vml" xmlns:wp14="http://schemas.microsoft.com/office/word/2010/wordprocessingDrawing" xmlns:wp="http://schemas.openxmlformats.org/drawingml/2006/wordprocessingDrawing" xmlns:w10="urn:schemas-microsoft-com:office:word" xmlns:w="http://schemas.openxmlformats.org/wordprocessingml/2006/main" xmlns:w14="http://schemas.microsoft.com/office/word/2010/wordml" xmlns:w15="http://schemas.microsoft.com/office/word/2012/wordml" xmlns:w16cid="http://schemas.microsoft.com/office/word/2016/wordml/cid" xmlns:w16se="http://schemas.microsoft.com/office/word/2015/wordml/symex" xmlns:wpg="http://schemas.microsoft.com/office/word/2010/wordprocessingGroup" xmlns:wpi="http://schemas.microsoft.com/office/word/2010/wordprocessingInk" xmlns:wne="http://schemas.microsoft.com/office/word/2006/wordml" xmlns:wps="http://schemas.microsoft.com/office/word/2010/wordprocessingShape" mc:Ignorable="w14 w15 w16se w16cid wp14">
+  <w:footnote w:type="separator" w:id="-1">
+    <w:p>
+      <w:r>
+        <w:separator/>
+      </w:r>
+    </w:p>
+  </w:footnote>
+  <w:footnote w:type="continuationSeparator" w:id="0">
+    <w:p>
+      <w:r>
+        <w:continuationSeparator/>
+      </w:r>
+    </w:p>
+  </w:footnote>
+</w:footnotes>
+</file>
+
 <file path=word/header1.xml><?xml version="1.0" encoding="utf-8"?>
-<w:hdr xmlns:o="urn:schemas-microsoft-com:office:office" xmlns:r="http://schemas.openxmlformats.org/officeDocument/2006/relationships" xmlns:v="urn:schemas-microsoft-com:vml" xmlns:w="http://schemas.openxmlformats.org/wordprocessingml/2006/main" xmlns:w10="urn:schemas-microsoft-com:office:word" xmlns:wp="http://schemas.openxmlformats.org/drawingml/2006/wordprocessingDrawing" xmlns:wps="http://schemas.microsoft.com/office/word/2010/wordprocessingShape" xmlns:wpg="http://schemas.microsoft.com/office/word/2010/wordprocessingGroup" xmlns:mc="http://schemas.openxmlformats.org/markup-compatibility/2006" xmlns:wp14="http://schemas.microsoft.com/office/word/2010/wordprocessingDrawing" xmlns:w14="http://schemas.microsoft.com/office/word/2010/wordml" mc:Ignorable="w14 wp14">
+<w:hdr xmlns:wpc="http://schemas.microsoft.com/office/word/2010/wordprocessingCanvas" xmlns:cx="http://schemas.microsoft.com/office/drawing/2014/chartex" xmlns:cx1="http://schemas.microsoft.com/office/drawing/2015/9/8/chartex" xmlns:cx2="http://schemas.microsoft.com/office/drawing/2015/10/21/chartex" xmlns:cx3="http://schemas.microsoft.com/office/drawing/2016/5/9/chartex" xmlns:cx4="http://schemas.microsoft.com/office/drawing/2016/5/10/chartex" xmlns:cx5="http://schemas.microsoft.com/office/drawing/2016/5/11/chartex" xmlns:cx6="http://schemas.microsoft.com/office/drawing/2016/5/12/chartex" xmlns:cx7="http://schemas.microsoft.com/office/drawing/2016/5/13/chartex" xmlns:cx8="http://schemas.microsoft.com/office/drawing/2016/5/14/chartex" xmlns:mc="http://schemas.openxmlformats.org/markup-compatibility/2006" xmlns:aink="http://schemas.microsoft.com/office/drawing/2016/ink" xmlns:am3d="http://schemas.microsoft.com/office/drawing/2017/model3d" xmlns:o="urn:schemas-microsoft-com:office:office" xmlns:r="http://schemas.openxmlformats.org/officeDocument/2006/relationships" xmlns:m="http://schemas.openxmlformats.org/officeDocument/2006/math" xmlns:v="urn:schemas-microsoft-com:vml" xmlns:wp14="http://schemas.microsoft.com/office/word/2010/wordprocessingDrawing" xmlns:wp="http://schemas.openxmlformats.org/drawingml/2006/wordprocessingDrawing" xmlns:w10="urn:schemas-microsoft-com:office:word" xmlns:w="http://schemas.openxmlformats.org/wordprocessingml/2006/main" xmlns:w14="http://schemas.microsoft.com/office/word/2010/wordml" xmlns:w15="http://schemas.microsoft.com/office/word/2012/wordml" xmlns:w16cid="http://schemas.microsoft.com/office/word/2016/wordml/cid" xmlns:w16se="http://schemas.microsoft.com/office/word/2015/wordml/symex" xmlns:wpg="http://schemas.microsoft.com/office/word/2010/wordprocessingGroup" xmlns:wpi="http://schemas.microsoft.com/office/word/2010/wordprocessingInk" xmlns:wne="http://schemas.microsoft.com/office/word/2006/wordml" xmlns:wps="http://schemas.microsoft.com/office/word/2010/wordprocessingShape" mc:Ignorable="w14 w15 w16se w16cid wp14">
   <w:p>
     <w:pPr>
-      <w:pStyle w:val="Header"/>
-      <w:rPr/>
+      <w:pStyle w:val="Intestazione"/>
     </w:pPr>
     <w:r>
-      <w:rPr/>
       <w:t>Pierpaolo, Julian, Lorenzo, Claudio</w:t>
+    </w:r>
+    <w:r>
       <w:tab/>
+    </w:r>
+    <w:r>
       <w:tab/>
       <w:t>I3AA – I3AC</w:t>
     </w:r>
   </w:p>
   <w:p>
     <w:pPr>
-      <w:pStyle w:val="Header"/>
-      <w:rPr/>
+      <w:pStyle w:val="Intestazione"/>
     </w:pPr>
-    <w:r>
-      <w:rPr/>
-    </w:r>
   </w:p>
 </w:hdr>
 </file>
 
 <file path=word/header2.xml><?xml version="1.0" encoding="utf-8"?>
-<w:hdr xmlns:o="urn:schemas-microsoft-com:office:office" xmlns:r="http://schemas.openxmlformats.org/officeDocument/2006/relationships" xmlns:v="urn:schemas-microsoft-com:vml" xmlns:w="http://schemas.openxmlformats.org/wordprocessingml/2006/main" xmlns:w10="urn:schemas-microsoft-com:office:word" xmlns:wp="http://schemas.openxmlformats.org/drawingml/2006/wordprocessingDrawing" xmlns:wps="http://schemas.microsoft.com/office/word/2010/wordprocessingShape" xmlns:wpg="http://schemas.microsoft.com/office/word/2010/wordprocessingGroup" xmlns:mc="http://schemas.openxmlformats.org/markup-compatibility/2006" xmlns:wp14="http://schemas.microsoft.com/office/word/2010/wordprocessingDrawing" xmlns:w14="http://schemas.microsoft.com/office/word/2010/wordml" mc:Ignorable="w14 wp14">
+<w:hdr xmlns:wpc="http://schemas.microsoft.com/office/word/2010/wordprocessingCanvas" xmlns:cx="http://schemas.microsoft.com/office/drawing/2014/chartex" xmlns:cx1="http://schemas.microsoft.com/office/drawing/2015/9/8/chartex" xmlns:cx2="http://schemas.microsoft.com/office/drawing/2015/10/21/chartex" xmlns:cx3="http://schemas.microsoft.com/office/drawing/2016/5/9/chartex" xmlns:cx4="http://schemas.microsoft.com/office/drawing/2016/5/10/chartex" xmlns:cx5="http://schemas.microsoft.com/office/drawing/2016/5/11/chartex" xmlns:cx6="http://schemas.microsoft.com/office/drawing/2016/5/12/chartex" xmlns:cx7="http://schemas.microsoft.com/office/drawing/2016/5/13/chartex" xmlns:cx8="http://schemas.microsoft.com/office/drawing/2016/5/14/chartex" xmlns:mc="http://schemas.openxmlformats.org/markup-compatibility/2006" xmlns:aink="http://schemas.microsoft.com/office/drawing/2016/ink" xmlns:am3d="http://schemas.microsoft.com/office/drawing/2017/model3d" xmlns:o="urn:schemas-microsoft-com:office:office" xmlns:r="http://schemas.openxmlformats.org/officeDocument/2006/relationships" xmlns:m="http://schemas.openxmlformats.org/officeDocument/2006/math" xmlns:v="urn:schemas-microsoft-com:vml" xmlns:wp14="http://schemas.microsoft.com/office/word/2010/wordprocessingDrawing" xmlns:wp="http://schemas.openxmlformats.org/drawingml/2006/wordprocessingDrawing" xmlns:w10="urn:schemas-microsoft-com:office:word" xmlns:w="http://schemas.openxmlformats.org/wordprocessingml/2006/main" xmlns:w14="http://schemas.microsoft.com/office/word/2010/wordml" xmlns:w15="http://schemas.microsoft.com/office/word/2012/wordml" xmlns:w16cid="http://schemas.microsoft.com/office/word/2016/wordml/cid" xmlns:w16se="http://schemas.microsoft.com/office/word/2015/wordml/symex" xmlns:wpg="http://schemas.microsoft.com/office/word/2010/wordprocessingGroup" xmlns:wpi="http://schemas.microsoft.com/office/word/2010/wordprocessingInk" xmlns:wne="http://schemas.microsoft.com/office/word/2006/wordml" xmlns:wps="http://schemas.microsoft.com/office/word/2010/wordprocessingShape" mc:Ignorable="w14 w15 w16se w16cid wp14">
   <w:p>
     <w:pPr>
-      <w:pStyle w:val="Header"/>
-      <w:rPr/>
+      <w:pStyle w:val="Intestazione"/>
     </w:pPr>
     <w:r>
-      <w:rPr/>
       <w:t>Pierpaolo, Julian, Lorenzo, Claudio</w:t>
+    </w:r>
+    <w:r>
       <w:tab/>
+    </w:r>
+    <w:r>
       <w:tab/>
       <w:t>I3AA – I3AC</w:t>
     </w:r>
@@ -555,30 +629,28 @@
 </file>
 
 <file path=word/styles.xml><?xml version="1.0" encoding="utf-8"?>
-<w:styles xmlns:w="http://schemas.openxmlformats.org/wordprocessingml/2006/main" xmlns:w14="http://schemas.microsoft.com/office/word/2010/wordml" xmlns:mc="http://schemas.openxmlformats.org/markup-compatibility/2006" mc:Ignorable="w14">
+<w:styles xmlns:mc="http://schemas.openxmlformats.org/markup-compatibility/2006" xmlns:r="http://schemas.openxmlformats.org/officeDocument/2006/relationships" xmlns:w="http://schemas.openxmlformats.org/wordprocessingml/2006/main" xmlns:w14="http://schemas.microsoft.com/office/word/2010/wordml" xmlns:w15="http://schemas.microsoft.com/office/word/2012/wordml" xmlns:w16cid="http://schemas.microsoft.com/office/word/2016/wordml/cid" xmlns:w16se="http://schemas.microsoft.com/office/word/2015/wordml/symex" mc:Ignorable="w14 w15 w16se w16cid">
   <w:docDefaults>
     <w:rPrDefault>
       <w:rPr>
-        <w:rFonts w:ascii="Calibri" w:hAnsi="Calibri" w:eastAsia="Calibri" w:cs="" w:asciiTheme="minorHAnsi" w:cstheme="minorBidi" w:eastAsiaTheme="minorHAnsi" w:hAnsiTheme="minorHAnsi"/>
+        <w:rFonts w:asciiTheme="minorHAnsi" w:eastAsiaTheme="minorHAnsi" w:hAnsiTheme="minorHAnsi" w:cstheme="minorBidi"/>
         <w:szCs w:val="24"/>
         <w:lang w:val="it-CH" w:eastAsia="en-US" w:bidi="ar-SA"/>
       </w:rPr>
     </w:rPrDefault>
-    <w:pPrDefault>
-      <w:pPr/>
-    </w:pPrDefault>
+    <w:pPrDefault/>
   </w:docDefaults>
   <w:latentStyles w:defLockedState="0" w:defUIPriority="99" w:defSemiHidden="0" w:defUnhideWhenUsed="0" w:defQFormat="0" w:count="376">
     <w:lsdException w:name="Normal" w:uiPriority="0" w:qFormat="1"/>
     <w:lsdException w:name="heading 1" w:uiPriority="9" w:qFormat="1"/>
-    <w:lsdException w:name="heading 2" w:uiPriority="9" w:semiHidden="1" w:unhideWhenUsed="1" w:qFormat="1"/>
-    <w:lsdException w:name="heading 3" w:uiPriority="9" w:semiHidden="1" w:unhideWhenUsed="1" w:qFormat="1"/>
-    <w:lsdException w:name="heading 4" w:uiPriority="9" w:semiHidden="1" w:unhideWhenUsed="1" w:qFormat="1"/>
-    <w:lsdException w:name="heading 5" w:uiPriority="9" w:semiHidden="1" w:unhideWhenUsed="1" w:qFormat="1"/>
-    <w:lsdException w:name="heading 6" w:uiPriority="9" w:semiHidden="1" w:unhideWhenUsed="1" w:qFormat="1"/>
-    <w:lsdException w:name="heading 7" w:uiPriority="9" w:semiHidden="1" w:unhideWhenUsed="1" w:qFormat="1"/>
-    <w:lsdException w:name="heading 8" w:uiPriority="9" w:semiHidden="1" w:unhideWhenUsed="1" w:qFormat="1"/>
-    <w:lsdException w:name="heading 9" w:uiPriority="9" w:semiHidden="1" w:unhideWhenUsed="1" w:qFormat="1"/>
+    <w:lsdException w:name="heading 2" w:semiHidden="1" w:uiPriority="9" w:unhideWhenUsed="1" w:qFormat="1"/>
+    <w:lsdException w:name="heading 3" w:semiHidden="1" w:uiPriority="9" w:unhideWhenUsed="1" w:qFormat="1"/>
+    <w:lsdException w:name="heading 4" w:semiHidden="1" w:uiPriority="9" w:unhideWhenUsed="1" w:qFormat="1"/>
+    <w:lsdException w:name="heading 5" w:semiHidden="1" w:uiPriority="9" w:unhideWhenUsed="1" w:qFormat="1"/>
+    <w:lsdException w:name="heading 6" w:semiHidden="1" w:uiPriority="9" w:unhideWhenUsed="1" w:qFormat="1"/>
+    <w:lsdException w:name="heading 7" w:semiHidden="1" w:uiPriority="9" w:unhideWhenUsed="1" w:qFormat="1"/>
+    <w:lsdException w:name="heading 8" w:semiHidden="1" w:uiPriority="9" w:unhideWhenUsed="1" w:qFormat="1"/>
+    <w:lsdException w:name="heading 9" w:semiHidden="1" w:uiPriority="9" w:unhideWhenUsed="1" w:qFormat="1"/>
     <w:lsdException w:name="index 1" w:semiHidden="1" w:unhideWhenUsed="1"/>
     <w:lsdException w:name="index 2" w:semiHidden="1" w:unhideWhenUsed="1"/>
     <w:lsdException w:name="index 3" w:semiHidden="1" w:unhideWhenUsed="1"/>
@@ -588,22 +660,22 @@
     <w:lsdException w:name="index 7" w:semiHidden="1" w:unhideWhenUsed="1"/>
     <w:lsdException w:name="index 8" w:semiHidden="1" w:unhideWhenUsed="1"/>
     <w:lsdException w:name="index 9" w:semiHidden="1" w:unhideWhenUsed="1"/>
-    <w:lsdException w:name="toc 1" w:uiPriority="39" w:semiHidden="1" w:unhideWhenUsed="1"/>
-    <w:lsdException w:name="toc 2" w:uiPriority="39" w:semiHidden="1" w:unhideWhenUsed="1"/>
-    <w:lsdException w:name="toc 3" w:uiPriority="39" w:semiHidden="1" w:unhideWhenUsed="1"/>
-    <w:lsdException w:name="toc 4" w:uiPriority="39" w:semiHidden="1" w:unhideWhenUsed="1"/>
-    <w:lsdException w:name="toc 5" w:uiPriority="39" w:semiHidden="1" w:unhideWhenUsed="1"/>
-    <w:lsdException w:name="toc 6" w:uiPriority="39" w:semiHidden="1" w:unhideWhenUsed="1"/>
-    <w:lsdException w:name="toc 7" w:uiPriority="39" w:semiHidden="1" w:unhideWhenUsed="1"/>
-    <w:lsdException w:name="toc 8" w:uiPriority="39" w:semiHidden="1" w:unhideWhenUsed="1"/>
-    <w:lsdException w:name="toc 9" w:uiPriority="39" w:semiHidden="1" w:unhideWhenUsed="1"/>
+    <w:lsdException w:name="toc 1" w:semiHidden="1" w:uiPriority="39" w:unhideWhenUsed="1"/>
+    <w:lsdException w:name="toc 2" w:semiHidden="1" w:uiPriority="39" w:unhideWhenUsed="1"/>
+    <w:lsdException w:name="toc 3" w:semiHidden="1" w:uiPriority="39" w:unhideWhenUsed="1"/>
+    <w:lsdException w:name="toc 4" w:semiHidden="1" w:uiPriority="39" w:unhideWhenUsed="1"/>
+    <w:lsdException w:name="toc 5" w:semiHidden="1" w:uiPriority="39" w:unhideWhenUsed="1"/>
+    <w:lsdException w:name="toc 6" w:semiHidden="1" w:uiPriority="39" w:unhideWhenUsed="1"/>
+    <w:lsdException w:name="toc 7" w:semiHidden="1" w:uiPriority="39" w:unhideWhenUsed="1"/>
+    <w:lsdException w:name="toc 8" w:semiHidden="1" w:uiPriority="39" w:unhideWhenUsed="1"/>
+    <w:lsdException w:name="toc 9" w:semiHidden="1" w:uiPriority="39" w:unhideWhenUsed="1"/>
     <w:lsdException w:name="Normal Indent" w:semiHidden="1" w:unhideWhenUsed="1"/>
     <w:lsdException w:name="footnote text" w:semiHidden="1" w:unhideWhenUsed="1"/>
     <w:lsdException w:name="annotation text" w:semiHidden="1" w:unhideWhenUsed="1"/>
     <w:lsdException w:name="header" w:semiHidden="1" w:unhideWhenUsed="1"/>
     <w:lsdException w:name="footer" w:semiHidden="1" w:unhideWhenUsed="1"/>
     <w:lsdException w:name="index heading" w:semiHidden="1" w:unhideWhenUsed="1"/>
-    <w:lsdException w:name="caption" w:uiPriority="35" w:semiHidden="1" w:unhideWhenUsed="1" w:qFormat="1"/>
+    <w:lsdException w:name="caption" w:semiHidden="1" w:uiPriority="35" w:unhideWhenUsed="1" w:qFormat="1"/>
     <w:lsdException w:name="table of figures" w:semiHidden="1" w:unhideWhenUsed="1"/>
     <w:lsdException w:name="envelope address" w:semiHidden="1" w:unhideWhenUsed="1"/>
     <w:lsdException w:name="envelope return" w:semiHidden="1" w:unhideWhenUsed="1"/>
@@ -634,7 +706,7 @@
     <w:lsdException w:name="Title" w:uiPriority="10" w:qFormat="1"/>
     <w:lsdException w:name="Closing" w:semiHidden="1" w:unhideWhenUsed="1"/>
     <w:lsdException w:name="Signature" w:semiHidden="1" w:unhideWhenUsed="1"/>
-    <w:lsdException w:name="Default Paragraph Font" w:uiPriority="1" w:semiHidden="1" w:unhideWhenUsed="1"/>
+    <w:lsdException w:name="Default Paragraph Font" w:semiHidden="1" w:uiPriority="1" w:unhideWhenUsed="1"/>
     <w:lsdException w:name="Body Text" w:semiHidden="1" w:unhideWhenUsed="1"/>
     <w:lsdException w:name="Body Text Indent" w:semiHidden="1" w:unhideWhenUsed="1"/>
     <w:lsdException w:name="List Continue" w:semiHidden="1" w:unhideWhenUsed="1"/>
@@ -834,8 +906,8 @@
     <w:lsdException w:name="Subtle Reference" w:uiPriority="31" w:qFormat="1"/>
     <w:lsdException w:name="Intense Reference" w:uiPriority="32" w:qFormat="1"/>
     <w:lsdException w:name="Book Title" w:uiPriority="33" w:qFormat="1"/>
-    <w:lsdException w:name="Bibliography" w:uiPriority="37" w:semiHidden="1" w:unhideWhenUsed="1"/>
-    <w:lsdException w:name="TOC Heading" w:uiPriority="39" w:semiHidden="1" w:unhideWhenUsed="1" w:qFormat="1"/>
+    <w:lsdException w:name="Bibliography" w:semiHidden="1" w:uiPriority="37" w:unhideWhenUsed="1"/>
+    <w:lsdException w:name="TOC Heading" w:semiHidden="1" w:uiPriority="39" w:unhideWhenUsed="1" w:qFormat="1"/>
     <w:lsdException w:name="Plain Table 1" w:uiPriority="41"/>
     <w:lsdException w:name="Plain Table 2" w:uiPriority="42"/>
     <w:lsdException w:name="Plain Table 3" w:uiPriority="43"/>
@@ -946,303 +1018,18 @@
     <w:lsdException w:name="Unresolved Mention" w:semiHidden="1" w:unhideWhenUsed="1"/>
     <w:lsdException w:name="Smart Link" w:semiHidden="1" w:unhideWhenUsed="1"/>
   </w:latentStyles>
-  <w:style w:type="paragraph" w:styleId="Normal" w:default="1">
+  <w:style w:type="paragraph" w:default="1" w:styleId="Normale">
     <w:name w:val="Normal"/>
     <w:qFormat/>
-    <w:pPr>
-      <w:widowControl/>
-      <w:bidi w:val="0"/>
-      <w:spacing w:before="0" w:after="0"/>
-      <w:jc w:val="left"/>
-    </w:pPr>
     <w:rPr>
-      <w:rFonts w:ascii="Calibri" w:hAnsi="Calibri" w:eastAsia="Calibri" w:cs="" w:asciiTheme="minorHAnsi" w:cstheme="minorBidi" w:eastAsiaTheme="minorHAnsi" w:hAnsiTheme="minorHAnsi"/>
-      <w:color w:val="auto"/>
-      <w:kern w:val="0"/>
       <w:sz w:val="24"/>
-      <w:szCs w:val="24"/>
-      <w:lang w:val="it-CH" w:eastAsia="en-US" w:bidi="ar-SA"/>
     </w:rPr>
   </w:style>
-  <w:style w:type="character" w:styleId="DefaultParagraphFont" w:default="1">
+  <w:style w:type="character" w:default="1" w:styleId="Carpredefinitoparagrafo">
     <w:name w:val="Default Paragraph Font"/>
     <w:uiPriority w:val="1"/>
     <w:semiHidden/>
     <w:unhideWhenUsed/>
-    <w:qFormat/>
-    <w:rPr/>
-  </w:style>
-  <w:style w:type="character" w:styleId="IntestazioneCarattere" w:customStyle="1">
-    <w:name w:val="Intestazione Carattere"/>
-    <w:basedOn w:val="DefaultParagraphFont"/>
-    <w:link w:val="Intestazione"/>
-    <w:uiPriority w:val="99"/>
-    <w:qFormat/>
-    <w:rsid w:val="00d8591d"/>
-    <w:rPr/>
-  </w:style>
-  <w:style w:type="character" w:styleId="PidipaginaCarattere" w:customStyle="1">
-    <w:name w:val="Piè di pagina Carattere"/>
-    <w:basedOn w:val="DefaultParagraphFont"/>
-    <w:link w:val="Pidipagina"/>
-    <w:uiPriority w:val="99"/>
-    <w:qFormat/>
-    <w:rsid w:val="00d8591d"/>
-    <w:rPr/>
-  </w:style>
-  <w:style w:type="character" w:styleId="CollegamentoInternet" w:customStyle="1">
-    <w:name w:val="Collegamento Internet"/>
-    <w:basedOn w:val="DefaultParagraphFont"/>
-    <w:uiPriority w:val="99"/>
-    <w:unhideWhenUsed/>
-    <w:qFormat/>
-    <w:rsid w:val="00d8591d"/>
-    <w:rPr>
-      <w:color w:val="0563C1" w:themeColor="hyperlink"/>
-      <w:u w:val="single"/>
-    </w:rPr>
-  </w:style>
-  <w:style w:type="character" w:styleId="Menzionenonrisolta1" w:customStyle="1">
-    <w:name w:val="Menzione non risolta1"/>
-    <w:basedOn w:val="DefaultParagraphFont"/>
-    <w:uiPriority w:val="99"/>
-    <w:semiHidden/>
-    <w:unhideWhenUsed/>
-    <w:qFormat/>
-    <w:rsid w:val="00d8591d"/>
-    <w:rPr>
-      <w:color w:val="605E5C"/>
-      <w:shd w:fill="E1DFDD" w:val="clear"/>
-    </w:rPr>
-  </w:style>
-  <w:style w:type="character" w:styleId="UnresolvedMention">
-    <w:name w:val="Unresolved Mention"/>
-    <w:basedOn w:val="DefaultParagraphFont"/>
-    <w:uiPriority w:val="99"/>
-    <w:semiHidden/>
-    <w:unhideWhenUsed/>
-    <w:qFormat/>
-    <w:rsid w:val="006b50fc"/>
-    <w:rPr>
-      <w:color w:val="605E5C"/>
-      <w:shd w:fill="E1DFDD" w:val="clear"/>
-    </w:rPr>
-  </w:style>
-  <w:style w:type="character" w:styleId="InternetLink" w:customStyle="1">
-    <w:name w:val="Internet Link"/>
-    <w:basedOn w:val="DefaultParagraphFont"/>
-    <w:uiPriority w:val="99"/>
-    <w:unhideWhenUsed/>
-    <w:qFormat/>
-    <w:rsid w:val="00326e4a"/>
-    <w:rPr>
-      <w:color w:val="0563C1" w:themeColor="hyperlink"/>
-      <w:u w:val="single"/>
-    </w:rPr>
-  </w:style>
-  <w:style w:type="character" w:styleId="Bullets" w:customStyle="1">
-    <w:name w:val="Bullets"/>
-    <w:qFormat/>
-    <w:rPr>
-      <w:rFonts w:ascii="OpenSymbol" w:hAnsi="OpenSymbol" w:eastAsia="OpenSymbol" w:cs="OpenSymbol"/>
-    </w:rPr>
-  </w:style>
-  <w:style w:type="character" w:styleId="VisitedInternetLink" w:customStyle="1">
-    <w:name w:val="Visited Internet Link"/>
-    <w:qFormat/>
-    <w:rPr>
-      <w:color w:val="800000"/>
-      <w:u w:val="single"/>
-    </w:rPr>
-  </w:style>
-  <w:style w:type="character" w:styleId="Caratteridinumerazione" w:customStyle="1">
-    <w:name w:val="Caratteri di numerazione"/>
-    <w:qFormat/>
-    <w:rPr/>
-  </w:style>
-  <w:style w:type="paragraph" w:styleId="Heading" w:customStyle="1">
-    <w:name w:val="Heading"/>
-    <w:basedOn w:val="Normal"/>
-    <w:next w:val="TextBody"/>
-    <w:qFormat/>
-    <w:pPr>
-      <w:keepNext w:val="true"/>
-      <w:spacing w:before="240" w:after="120"/>
-    </w:pPr>
-    <w:rPr>
-      <w:rFonts w:ascii="Nimbus Sans" w:hAnsi="Nimbus Sans" w:eastAsia="Nimbus Sans" w:cs="Noto Sans Devanagari"/>
-      <w:sz w:val="28"/>
-      <w:szCs w:val="28"/>
-    </w:rPr>
-  </w:style>
-  <w:style w:type="paragraph" w:styleId="TextBody">
-    <w:name w:val="Body Text"/>
-    <w:basedOn w:val="Normal"/>
-    <w:pPr>
-      <w:spacing w:lineRule="auto" w:line="276" w:before="0" w:after="140"/>
-    </w:pPr>
-    <w:rPr/>
-  </w:style>
-  <w:style w:type="paragraph" w:styleId="List">
-    <w:name w:val="List"/>
-    <w:basedOn w:val="TextBody"/>
-    <w:pPr/>
-    <w:rPr>
-      <w:rFonts w:cs="Lohit Devanagari"/>
-    </w:rPr>
-  </w:style>
-  <w:style w:type="paragraph" w:styleId="Caption">
-    <w:name w:val="Caption"/>
-    <w:basedOn w:val="Normal"/>
-    <w:qFormat/>
-    <w:pPr>
-      <w:suppressLineNumbers/>
-      <w:spacing w:before="120" w:after="120"/>
-    </w:pPr>
-    <w:rPr>
-      <w:rFonts w:cs="Noto Sans Devanagari"/>
-      <w:i/>
-      <w:iCs/>
-      <w:sz w:val="24"/>
-      <w:szCs w:val="24"/>
-    </w:rPr>
-  </w:style>
-  <w:style w:type="paragraph" w:styleId="Index" w:customStyle="1">
-    <w:name w:val="Index"/>
-    <w:basedOn w:val="Normal"/>
-    <w:qFormat/>
-    <w:pPr>
-      <w:suppressLineNumbers/>
-    </w:pPr>
-    <w:rPr>
-      <w:rFonts w:cs="Noto Sans Devanagari"/>
-    </w:rPr>
-  </w:style>
-  <w:style w:type="paragraph" w:styleId="Caption1">
-    <w:name w:val="caption"/>
-    <w:basedOn w:val="Normal"/>
-    <w:qFormat/>
-    <w:pPr>
-      <w:suppressLineNumbers/>
-      <w:spacing w:before="120" w:after="120"/>
-    </w:pPr>
-    <w:rPr>
-      <w:rFonts w:cs="Lohit Devanagari"/>
-      <w:i/>
-      <w:iCs/>
-    </w:rPr>
-  </w:style>
-  <w:style w:type="paragraph" w:styleId="Titolo1" w:customStyle="1">
-    <w:name w:val="Titolo1"/>
-    <w:basedOn w:val="Normal"/>
-    <w:next w:val="TextBody"/>
-    <w:qFormat/>
-    <w:pPr>
-      <w:keepNext w:val="true"/>
-      <w:spacing w:before="240" w:after="120"/>
-    </w:pPr>
-    <w:rPr>
-      <w:rFonts w:ascii="Liberation Sans" w:hAnsi="Liberation Sans" w:eastAsia="TakaoPGothic" w:cs="Lohit Devanagari"/>
-      <w:sz w:val="28"/>
-      <w:szCs w:val="28"/>
-    </w:rPr>
-  </w:style>
-  <w:style w:type="paragraph" w:styleId="Indice" w:customStyle="1">
-    <w:name w:val="Indice"/>
-    <w:basedOn w:val="Normal"/>
-    <w:qFormat/>
-    <w:pPr>
-      <w:suppressLineNumbers/>
-    </w:pPr>
-    <w:rPr>
-      <w:rFonts w:cs="Lohit Devanagari"/>
-    </w:rPr>
-  </w:style>
-  <w:style w:type="paragraph" w:styleId="Title">
-    <w:name w:val="Title"/>
-    <w:basedOn w:val="Normal"/>
-    <w:qFormat/>
-    <w:pPr>
-      <w:keepNext w:val="true"/>
-      <w:spacing w:before="240" w:after="120"/>
-    </w:pPr>
-    <w:rPr>
-      <w:rFonts w:ascii="Liberation Sans" w:hAnsi="Liberation Sans" w:eastAsia="Noto Sans CJK SC" w:cs="Lohit Devanagari"/>
-      <w:sz w:val="28"/>
-      <w:szCs w:val="28"/>
-    </w:rPr>
-  </w:style>
-  <w:style w:type="paragraph" w:styleId="HeaderandFooter" w:customStyle="1">
-    <w:name w:val="Header and Footer"/>
-    <w:basedOn w:val="Normal"/>
-    <w:qFormat/>
-    <w:pPr/>
-    <w:rPr/>
-  </w:style>
-  <w:style w:type="paragraph" w:styleId="Header">
-    <w:name w:val="Header"/>
-    <w:basedOn w:val="Normal"/>
-    <w:link w:val="IntestazioneCarattere"/>
-    <w:uiPriority w:val="99"/>
-    <w:unhideWhenUsed/>
-    <w:rsid w:val="00d8591d"/>
-    <w:pPr>
-      <w:tabs>
-        <w:tab w:val="clear" w:pos="708"/>
-        <w:tab w:val="center" w:pos="4819" w:leader="none"/>
-        <w:tab w:val="right" w:pos="9638" w:leader="none"/>
-      </w:tabs>
-    </w:pPr>
-    <w:rPr/>
-  </w:style>
-  <w:style w:type="paragraph" w:styleId="Footer">
-    <w:name w:val="Footer"/>
-    <w:basedOn w:val="Normal"/>
-    <w:link w:val="PidipaginaCarattere"/>
-    <w:uiPriority w:val="99"/>
-    <w:unhideWhenUsed/>
-    <w:rsid w:val="00d8591d"/>
-    <w:pPr>
-      <w:tabs>
-        <w:tab w:val="clear" w:pos="708"/>
-        <w:tab w:val="center" w:pos="4819" w:leader="none"/>
-        <w:tab w:val="right" w:pos="9638" w:leader="none"/>
-      </w:tabs>
-    </w:pPr>
-    <w:rPr/>
-  </w:style>
-  <w:style w:type="paragraph" w:styleId="Code" w:customStyle="1">
-    <w:name w:val="code"/>
-    <w:basedOn w:val="Normal"/>
-    <w:qFormat/>
-    <w:pPr>
-      <w:pBdr>
-        <w:top w:val="single" w:sz="4" w:space="1" w:color="000000"/>
-        <w:left w:val="single" w:sz="4" w:space="4" w:color="000000"/>
-        <w:bottom w:val="single" w:sz="4" w:space="1" w:color="000000"/>
-        <w:right w:val="single" w:sz="4" w:space="4" w:color="000000"/>
-      </w:pBdr>
-    </w:pPr>
-    <w:rPr>
-      <w:rFonts w:ascii="Mono" w:hAnsi="Mono"/>
-      <w:color w:val="666666"/>
-      <w:sz w:val="18"/>
-    </w:rPr>
-  </w:style>
-  <w:style w:type="paragraph" w:styleId="ComplimentaryClose">
-    <w:name w:val="Salutation"/>
-    <w:basedOn w:val="Normal"/>
-    <w:pPr>
-      <w:suppressLineNumbers/>
-    </w:pPr>
-    <w:rPr/>
-  </w:style>
-  <w:style w:type="numbering" w:styleId="NoList" w:default="1">
-    <w:name w:val="No List"/>
-    <w:uiPriority w:val="99"/>
-    <w:semiHidden/>
-    <w:unhideWhenUsed/>
-    <w:qFormat/>
   </w:style>
   <w:style w:type="table" w:default="1" w:styleId="Tabellanormale">
     <w:name w:val="Normal Table"/>
@@ -1259,19 +1046,262 @@
       </w:tblCellMar>
     </w:tblPr>
   </w:style>
+  <w:style w:type="numbering" w:default="1" w:styleId="Nessunelenco">
+    <w:name w:val="No List"/>
+    <w:uiPriority w:val="99"/>
+    <w:semiHidden/>
+    <w:unhideWhenUsed/>
+  </w:style>
+  <w:style w:type="character" w:customStyle="1" w:styleId="IntestazioneCarattere">
+    <w:name w:val="Intestazione Carattere"/>
+    <w:basedOn w:val="Carpredefinitoparagrafo"/>
+    <w:link w:val="Intestazione"/>
+    <w:uiPriority w:val="99"/>
+    <w:qFormat/>
+    <w:rsid w:val="00D8591D"/>
+  </w:style>
+  <w:style w:type="character" w:customStyle="1" w:styleId="PidipaginaCarattere">
+    <w:name w:val="Piè di pagina Carattere"/>
+    <w:basedOn w:val="Carpredefinitoparagrafo"/>
+    <w:link w:val="Pidipagina"/>
+    <w:uiPriority w:val="99"/>
+    <w:qFormat/>
+    <w:rsid w:val="00D8591D"/>
+  </w:style>
+  <w:style w:type="character" w:customStyle="1" w:styleId="CollegamentoInternet">
+    <w:name w:val="Collegamento Internet"/>
+    <w:basedOn w:val="Carpredefinitoparagrafo"/>
+    <w:uiPriority w:val="99"/>
+    <w:unhideWhenUsed/>
+    <w:qFormat/>
+    <w:rsid w:val="00D8591D"/>
+    <w:rPr>
+      <w:color w:val="0563C1" w:themeColor="hyperlink"/>
+      <w:u w:val="single"/>
+    </w:rPr>
+  </w:style>
+  <w:style w:type="character" w:customStyle="1" w:styleId="Menzionenonrisolta1">
+    <w:name w:val="Menzione non risolta1"/>
+    <w:basedOn w:val="Carpredefinitoparagrafo"/>
+    <w:uiPriority w:val="99"/>
+    <w:semiHidden/>
+    <w:unhideWhenUsed/>
+    <w:qFormat/>
+    <w:rsid w:val="00D8591D"/>
+    <w:rPr>
+      <w:color w:val="605E5C"/>
+      <w:shd w:val="clear" w:color="auto" w:fill="E1DFDD"/>
+    </w:rPr>
+  </w:style>
+  <w:style w:type="character" w:styleId="Menzionenonrisolta">
+    <w:name w:val="Unresolved Mention"/>
+    <w:basedOn w:val="Carpredefinitoparagrafo"/>
+    <w:uiPriority w:val="99"/>
+    <w:semiHidden/>
+    <w:unhideWhenUsed/>
+    <w:qFormat/>
+    <w:rsid w:val="006B50FC"/>
+    <w:rPr>
+      <w:color w:val="605E5C"/>
+      <w:shd w:val="clear" w:color="auto" w:fill="E1DFDD"/>
+    </w:rPr>
+  </w:style>
+  <w:style w:type="character" w:customStyle="1" w:styleId="InternetLink">
+    <w:name w:val="Internet Link"/>
+    <w:basedOn w:val="Carpredefinitoparagrafo"/>
+    <w:uiPriority w:val="99"/>
+    <w:unhideWhenUsed/>
+    <w:qFormat/>
+    <w:rsid w:val="00326E4A"/>
+    <w:rPr>
+      <w:color w:val="0563C1" w:themeColor="hyperlink"/>
+      <w:u w:val="single"/>
+    </w:rPr>
+  </w:style>
+  <w:style w:type="character" w:customStyle="1" w:styleId="Bullets">
+    <w:name w:val="Bullets"/>
+    <w:qFormat/>
+    <w:rPr>
+      <w:rFonts w:ascii="OpenSymbol" w:eastAsia="OpenSymbol" w:hAnsi="OpenSymbol" w:cs="OpenSymbol"/>
+    </w:rPr>
+  </w:style>
+  <w:style w:type="character" w:customStyle="1" w:styleId="VisitedInternetLink">
+    <w:name w:val="Visited Internet Link"/>
+    <w:qFormat/>
+    <w:rPr>
+      <w:color w:val="800000"/>
+      <w:u w:val="single"/>
+    </w:rPr>
+  </w:style>
+  <w:style w:type="character" w:customStyle="1" w:styleId="Caratteridinumerazione">
+    <w:name w:val="Caratteri di numerazione"/>
+    <w:qFormat/>
+  </w:style>
+  <w:style w:type="paragraph" w:customStyle="1" w:styleId="Heading">
+    <w:name w:val="Heading"/>
+    <w:basedOn w:val="Normale"/>
+    <w:next w:val="Corpotesto"/>
+    <w:qFormat/>
+    <w:pPr>
+      <w:keepNext/>
+      <w:spacing w:before="240" w:after="120"/>
+    </w:pPr>
+    <w:rPr>
+      <w:rFonts w:ascii="Nimbus Sans" w:eastAsia="Nimbus Sans" w:hAnsi="Nimbus Sans" w:cs="Noto Sans Devanagari"/>
+      <w:sz w:val="28"/>
+      <w:szCs w:val="28"/>
+    </w:rPr>
+  </w:style>
+  <w:style w:type="paragraph" w:styleId="Corpotesto">
+    <w:name w:val="Body Text"/>
+    <w:basedOn w:val="Normale"/>
+    <w:pPr>
+      <w:spacing w:after="140" w:line="276" w:lineRule="auto"/>
+    </w:pPr>
+  </w:style>
+  <w:style w:type="paragraph" w:styleId="Elenco">
+    <w:name w:val="List"/>
+    <w:basedOn w:val="Corpotesto"/>
+    <w:rPr>
+      <w:rFonts w:cs="Lohit Devanagari"/>
+    </w:rPr>
+  </w:style>
+  <w:style w:type="paragraph" w:styleId="Didascalia">
+    <w:name w:val="caption"/>
+    <w:basedOn w:val="Normale"/>
+    <w:qFormat/>
+    <w:pPr>
+      <w:suppressLineNumbers/>
+      <w:spacing w:before="120" w:after="120"/>
+    </w:pPr>
+    <w:rPr>
+      <w:rFonts w:cs="Lohit Devanagari"/>
+      <w:i/>
+      <w:iCs/>
+    </w:rPr>
+  </w:style>
+  <w:style w:type="paragraph" w:customStyle="1" w:styleId="Index">
+    <w:name w:val="Index"/>
+    <w:basedOn w:val="Normale"/>
+    <w:qFormat/>
+    <w:pPr>
+      <w:suppressLineNumbers/>
+    </w:pPr>
+    <w:rPr>
+      <w:rFonts w:cs="Noto Sans Devanagari"/>
+    </w:rPr>
+  </w:style>
+  <w:style w:type="paragraph" w:customStyle="1" w:styleId="Titolo1">
+    <w:name w:val="Titolo1"/>
+    <w:basedOn w:val="Normale"/>
+    <w:next w:val="Corpotesto"/>
+    <w:qFormat/>
+    <w:pPr>
+      <w:keepNext/>
+      <w:spacing w:before="240" w:after="120"/>
+    </w:pPr>
+    <w:rPr>
+      <w:rFonts w:ascii="Liberation Sans" w:eastAsia="TakaoPGothic" w:hAnsi="Liberation Sans" w:cs="Lohit Devanagari"/>
+      <w:sz w:val="28"/>
+      <w:szCs w:val="28"/>
+    </w:rPr>
+  </w:style>
+  <w:style w:type="paragraph" w:customStyle="1" w:styleId="Indice">
+    <w:name w:val="Indice"/>
+    <w:basedOn w:val="Normale"/>
+    <w:qFormat/>
+    <w:pPr>
+      <w:suppressLineNumbers/>
+    </w:pPr>
+    <w:rPr>
+      <w:rFonts w:cs="Lohit Devanagari"/>
+    </w:rPr>
+  </w:style>
+  <w:style w:type="paragraph" w:styleId="Titolo">
+    <w:name w:val="Title"/>
+    <w:basedOn w:val="Normale"/>
+    <w:qFormat/>
+    <w:pPr>
+      <w:keepNext/>
+      <w:spacing w:before="240" w:after="120"/>
+    </w:pPr>
+    <w:rPr>
+      <w:rFonts w:ascii="Liberation Sans" w:eastAsia="Noto Sans CJK SC" w:hAnsi="Liberation Sans" w:cs="Lohit Devanagari"/>
+      <w:sz w:val="28"/>
+      <w:szCs w:val="28"/>
+    </w:rPr>
+  </w:style>
+  <w:style w:type="paragraph" w:customStyle="1" w:styleId="HeaderandFooter">
+    <w:name w:val="Header and Footer"/>
+    <w:basedOn w:val="Normale"/>
+    <w:qFormat/>
+  </w:style>
+  <w:style w:type="paragraph" w:styleId="Intestazione">
+    <w:name w:val="header"/>
+    <w:basedOn w:val="Normale"/>
+    <w:link w:val="IntestazioneCarattere"/>
+    <w:uiPriority w:val="99"/>
+    <w:unhideWhenUsed/>
+    <w:rsid w:val="00D8591D"/>
+    <w:pPr>
+      <w:tabs>
+        <w:tab w:val="center" w:pos="4819"/>
+        <w:tab w:val="right" w:pos="9638"/>
+      </w:tabs>
+    </w:pPr>
+  </w:style>
+  <w:style w:type="paragraph" w:styleId="Pidipagina">
+    <w:name w:val="footer"/>
+    <w:basedOn w:val="Normale"/>
+    <w:link w:val="PidipaginaCarattere"/>
+    <w:uiPriority w:val="99"/>
+    <w:unhideWhenUsed/>
+    <w:rsid w:val="00D8591D"/>
+    <w:pPr>
+      <w:tabs>
+        <w:tab w:val="center" w:pos="4819"/>
+        <w:tab w:val="right" w:pos="9638"/>
+      </w:tabs>
+    </w:pPr>
+  </w:style>
+  <w:style w:type="paragraph" w:customStyle="1" w:styleId="code">
+    <w:name w:val="code"/>
+    <w:basedOn w:val="Normale"/>
+    <w:qFormat/>
+    <w:pPr>
+      <w:pBdr>
+        <w:top w:val="single" w:sz="4" w:space="1" w:color="000000"/>
+        <w:left w:val="single" w:sz="4" w:space="4" w:color="000000"/>
+        <w:bottom w:val="single" w:sz="4" w:space="1" w:color="000000"/>
+        <w:right w:val="single" w:sz="4" w:space="4" w:color="000000"/>
+      </w:pBdr>
+    </w:pPr>
+    <w:rPr>
+      <w:rFonts w:ascii="Mono" w:hAnsi="Mono"/>
+      <w:color w:val="666666"/>
+      <w:sz w:val="18"/>
+    </w:rPr>
+  </w:style>
+  <w:style w:type="paragraph" w:styleId="Formuladiapertura">
+    <w:name w:val="Salutation"/>
+    <w:basedOn w:val="Normale"/>
+    <w:pPr>
+      <w:suppressLineNumbers/>
+    </w:pPr>
+  </w:style>
   <w:style w:type="table" w:styleId="Grigliatabella">
     <w:name w:val="Table Grid"/>
     <w:basedOn w:val="Tabellanormale"/>
     <w:uiPriority w:val="39"/>
-    <w:rsid w:val="009c326f"/>
+    <w:rsid w:val="009C326F"/>
     <w:tblPr>
       <w:tblBorders>
-        <w:top w:val="single" w:color="auto" w:sz="4" w:space="0"/>
-        <w:left w:val="single" w:color="auto" w:sz="4" w:space="0"/>
-        <w:bottom w:val="single" w:color="auto" w:sz="4" w:space="0"/>
-        <w:right w:val="single" w:color="auto" w:sz="4" w:space="0"/>
-        <w:insideH w:val="single" w:color="auto" w:sz="4" w:space="0"/>
-        <w:insideV w:val="single" w:color="auto" w:sz="4" w:space="0"/>
+        <w:top w:val="single" w:sz="4" w:space="0" w:color="auto"/>
+        <w:left w:val="single" w:sz="4" w:space="0" w:color="auto"/>
+        <w:bottom w:val="single" w:sz="4" w:space="0" w:color="auto"/>
+        <w:right w:val="single" w:sz="4" w:space="0" w:color="auto"/>
+        <w:insideH w:val="single" w:sz="4" w:space="0" w:color="auto"/>
+        <w:insideV w:val="single" w:sz="4" w:space="0" w:color="auto"/>
       </w:tblBorders>
     </w:tblPr>
   </w:style>
@@ -1578,7 +1608,7 @@
 </file>
 
 <file path=customXml/itemProps1.xml><?xml version="1.0" encoding="utf-8"?>
-<ds:datastoreItem xmlns:ds="http://schemas.openxmlformats.org/officeDocument/2006/customXml" ds:itemID="{43EA1BAA-3D27-564F-9E03-D26C8927F3A1}">
+<ds:datastoreItem xmlns:ds="http://schemas.openxmlformats.org/officeDocument/2006/customXml" ds:itemID="{E2BCF79B-A024-894B-B2A0-D8672045600F}">
   <ds:schemaRefs>
     <ds:schemaRef ds:uri="http://schemas.openxmlformats.org/officeDocument/2006/bibliography"/>
   </ds:schemaRefs>

</xml_diff>

<commit_message>
Aggiornato diario con dati mancanti
</commit_message>
<xml_diff>
--- a/Diari/ClassroomArScanner_2020-03-27.docx
+++ b/Diari/ClassroomArScanner_2020-03-27.docx
@@ -1,6 +1,6 @@
 
 <file path=word/document.xml><?xml version="1.0" encoding="utf-8"?>
-<w:document xmlns:wpc="http://schemas.microsoft.com/office/word/2010/wordprocessingCanvas" xmlns:cx="http://schemas.microsoft.com/office/drawing/2014/chartex" xmlns:cx1="http://schemas.microsoft.com/office/drawing/2015/9/8/chartex" xmlns:cx2="http://schemas.microsoft.com/office/drawing/2015/10/21/chartex" xmlns:cx3="http://schemas.microsoft.com/office/drawing/2016/5/9/chartex" xmlns:cx4="http://schemas.microsoft.com/office/drawing/2016/5/10/chartex" xmlns:cx5="http://schemas.microsoft.com/office/drawing/2016/5/11/chartex" xmlns:cx6="http://schemas.microsoft.com/office/drawing/2016/5/12/chartex" xmlns:cx7="http://schemas.microsoft.com/office/drawing/2016/5/13/chartex" xmlns:cx8="http://schemas.microsoft.com/office/drawing/2016/5/14/chartex" xmlns:mc="http://schemas.openxmlformats.org/markup-compatibility/2006" xmlns:aink="http://schemas.microsoft.com/office/drawing/2016/ink" xmlns:am3d="http://schemas.microsoft.com/office/drawing/2017/model3d" xmlns:o="urn:schemas-microsoft-com:office:office" xmlns:r="http://schemas.openxmlformats.org/officeDocument/2006/relationships" xmlns:m="http://schemas.openxmlformats.org/officeDocument/2006/math" xmlns:v="urn:schemas-microsoft-com:vml" xmlns:wp14="http://schemas.microsoft.com/office/word/2010/wordprocessingDrawing" xmlns:wp="http://schemas.openxmlformats.org/drawingml/2006/wordprocessingDrawing" xmlns:w10="urn:schemas-microsoft-com:office:word" xmlns:w="http://schemas.openxmlformats.org/wordprocessingml/2006/main" xmlns:w14="http://schemas.microsoft.com/office/word/2010/wordml" xmlns:w15="http://schemas.microsoft.com/office/word/2012/wordml" xmlns:w16cid="http://schemas.microsoft.com/office/word/2016/wordml/cid" xmlns:w16se="http://schemas.microsoft.com/office/word/2015/wordml/symex" xmlns:wpg="http://schemas.microsoft.com/office/word/2010/wordprocessingGroup" xmlns:wpi="http://schemas.microsoft.com/office/word/2010/wordprocessingInk" xmlns:wne="http://schemas.microsoft.com/office/word/2006/wordml" xmlns:wps="http://schemas.microsoft.com/office/word/2010/wordprocessingShape" mc:Ignorable="w14 w15 w16se w16cid wp14">
+<w:document xmlns:wpc="http://schemas.microsoft.com/office/word/2010/wordprocessingCanvas" xmlns:mc="http://schemas.openxmlformats.org/markup-compatibility/2006" xmlns:o="urn:schemas-microsoft-com:office:office" xmlns:r="http://schemas.openxmlformats.org/officeDocument/2006/relationships" xmlns:m="http://schemas.openxmlformats.org/officeDocument/2006/math" xmlns:v="urn:schemas-microsoft-com:vml" xmlns:wp14="http://schemas.microsoft.com/office/word/2010/wordprocessingDrawing" xmlns:wp="http://schemas.openxmlformats.org/drawingml/2006/wordprocessingDrawing" xmlns:w10="urn:schemas-microsoft-com:office:word" xmlns:w="http://schemas.openxmlformats.org/wordprocessingml/2006/main" xmlns:w14="http://schemas.microsoft.com/office/word/2010/wordml" xmlns:w15="http://schemas.microsoft.com/office/word/2012/wordml" xmlns:wpg="http://schemas.microsoft.com/office/word/2010/wordprocessingGroup" xmlns:wpi="http://schemas.microsoft.com/office/word/2010/wordprocessingInk" xmlns:wne="http://schemas.microsoft.com/office/word/2006/wordml" xmlns:wps="http://schemas.microsoft.com/office/word/2010/wordprocessingShape" mc:Ignorable="w14 w15 wp14">
   <w:body>
     <w:p>
       <w:pPr>
@@ -234,10 +234,7 @@
         <w:t>m</w:t>
       </w:r>
       <w:r>
-        <w:t>enti vari all'applicazione e ripultio un po' lo script Scrapper.py.</w:t>
-      </w:r>
-      <w:r>
-        <w:t xml:space="preserve"> Ho anche iniziato il processo di integrazione del fetch server nell'applicazione adattando Scrapper.py.</w:t>
+        <w:t>enti vari all'applicazione e ripultio un po' lo script Scrapper.py. Ho anche iniziato il processo di integrazione del fetch server nell'applicazione adattando Scrapper.py.</w:t>
       </w:r>
     </w:p>
     <w:p>
@@ -263,8 +260,31 @@
         </w:pBdr>
       </w:pPr>
       <w:r>
-        <w:t>Pierpaolo: Ho iniziato ha realizzare la documentazione di come abbiamo realizzato lo scrapper.</w:t>
-      </w:r>
+        <w:t xml:space="preserve">Pierpaolo: Ho iniziato ha realizzare la documentazione di come abbiamo realizzato lo </w:t>
+      </w:r>
+      <w:proofErr w:type="spellStart"/>
+      <w:r>
+        <w:t>scrapper</w:t>
+      </w:r>
+      <w:proofErr w:type="spellEnd"/>
+      <w:r>
+        <w:t>.</w:t>
+      </w:r>
+    </w:p>
+    <w:p>
+      <w:pPr>
+        <w:pBdr>
+          <w:top w:val="single" w:sz="4" w:space="1" w:color="000000"/>
+          <w:left w:val="single" w:sz="4" w:space="4" w:color="000000"/>
+          <w:bottom w:val="single" w:sz="4" w:space="1" w:color="000000"/>
+          <w:right w:val="single" w:sz="4" w:space="4" w:color="000000"/>
+        </w:pBdr>
+      </w:pPr>
+      <w:r>
+        <w:t>Julian: Ho continuato a fare la documentazione del progetto</w:t>
+      </w:r>
+      <w:bookmarkStart w:id="0" w:name="_GoBack"/>
+      <w:bookmarkEnd w:id="0"/>
     </w:p>
     <w:p>
       <w:pPr>
@@ -305,10 +325,7 @@
         </w:pBdr>
       </w:pPr>
       <w:r>
-        <w:t>Lorenzo: mi sono sorti alcuni dubbi sull'architettura dei server e stavo pensando di integrare il fetch serv</w:t>
-      </w:r>
-      <w:r>
-        <w:t>er nel web server e rimpiazzare MySQL con SQLite per diminuire il numero di server.</w:t>
+        <w:t>Lorenzo: mi sono sorti alcuni dubbi sull'architettura dei server e stavo pensando di integrare il fetch server nel web server e rimpiazzare MySQL con SQLite per diminuire il numero di server.</w:t>
       </w:r>
     </w:p>
     <w:p>
@@ -405,10 +422,7 @@
         </w:pBdr>
       </w:pPr>
       <w:r>
-        <w:t>Lorenzo: rius</w:t>
-      </w:r>
-      <w:r>
-        <w:t>cire ad integrare il fetch server ed eventualmente cambiare l'architettura.</w:t>
+        <w:t>Lorenzo: riuscire ad integrare il fetch server ed eventualmente cambiare l'architettura.</w:t>
       </w:r>
     </w:p>
     <w:p>
@@ -441,7 +455,7 @@
 </file>
 
 <file path=word/endnotes.xml><?xml version="1.0" encoding="utf-8"?>
-<w:endnotes xmlns:wpc="http://schemas.microsoft.com/office/word/2010/wordprocessingCanvas" xmlns:cx="http://schemas.microsoft.com/office/drawing/2014/chartex" xmlns:cx1="http://schemas.microsoft.com/office/drawing/2015/9/8/chartex" xmlns:cx2="http://schemas.microsoft.com/office/drawing/2015/10/21/chartex" xmlns:cx3="http://schemas.microsoft.com/office/drawing/2016/5/9/chartex" xmlns:cx4="http://schemas.microsoft.com/office/drawing/2016/5/10/chartex" xmlns:cx5="http://schemas.microsoft.com/office/drawing/2016/5/11/chartex" xmlns:cx6="http://schemas.microsoft.com/office/drawing/2016/5/12/chartex" xmlns:cx7="http://schemas.microsoft.com/office/drawing/2016/5/13/chartex" xmlns:cx8="http://schemas.microsoft.com/office/drawing/2016/5/14/chartex" xmlns:mc="http://schemas.openxmlformats.org/markup-compatibility/2006" xmlns:aink="http://schemas.microsoft.com/office/drawing/2016/ink" xmlns:am3d="http://schemas.microsoft.com/office/drawing/2017/model3d" xmlns:o="urn:schemas-microsoft-com:office:office" xmlns:r="http://schemas.openxmlformats.org/officeDocument/2006/relationships" xmlns:m="http://schemas.openxmlformats.org/officeDocument/2006/math" xmlns:v="urn:schemas-microsoft-com:vml" xmlns:wp14="http://schemas.microsoft.com/office/word/2010/wordprocessingDrawing" xmlns:wp="http://schemas.openxmlformats.org/drawingml/2006/wordprocessingDrawing" xmlns:w10="urn:schemas-microsoft-com:office:word" xmlns:w="http://schemas.openxmlformats.org/wordprocessingml/2006/main" xmlns:w14="http://schemas.microsoft.com/office/word/2010/wordml" xmlns:w15="http://schemas.microsoft.com/office/word/2012/wordml" xmlns:w16cid="http://schemas.microsoft.com/office/word/2016/wordml/cid" xmlns:w16se="http://schemas.microsoft.com/office/word/2015/wordml/symex" xmlns:wpg="http://schemas.microsoft.com/office/word/2010/wordprocessingGroup" xmlns:wpi="http://schemas.microsoft.com/office/word/2010/wordprocessingInk" xmlns:wne="http://schemas.microsoft.com/office/word/2006/wordml" xmlns:wps="http://schemas.microsoft.com/office/word/2010/wordprocessingShape" mc:Ignorable="w14 w15 w16se w16cid wp14">
+<w:endnotes xmlns:wpc="http://schemas.microsoft.com/office/word/2010/wordprocessingCanvas" xmlns:mc="http://schemas.openxmlformats.org/markup-compatibility/2006" xmlns:o="urn:schemas-microsoft-com:office:office" xmlns:r="http://schemas.openxmlformats.org/officeDocument/2006/relationships" xmlns:m="http://schemas.openxmlformats.org/officeDocument/2006/math" xmlns:v="urn:schemas-microsoft-com:vml" xmlns:wp14="http://schemas.microsoft.com/office/word/2010/wordprocessingDrawing" xmlns:wp="http://schemas.openxmlformats.org/drawingml/2006/wordprocessingDrawing" xmlns:w10="urn:schemas-microsoft-com:office:word" xmlns:w="http://schemas.openxmlformats.org/wordprocessingml/2006/main" xmlns:w14="http://schemas.microsoft.com/office/word/2010/wordml" xmlns:w15="http://schemas.microsoft.com/office/word/2012/wordml" xmlns:wpg="http://schemas.microsoft.com/office/word/2010/wordprocessingGroup" xmlns:wpi="http://schemas.microsoft.com/office/word/2010/wordprocessingInk" xmlns:wne="http://schemas.microsoft.com/office/word/2006/wordml" xmlns:wps="http://schemas.microsoft.com/office/word/2010/wordprocessingShape" mc:Ignorable="w14 w15 wp14">
   <w:endnote w:type="separator" w:id="-1">
     <w:p>
       <w:r>
@@ -460,7 +474,7 @@
 </file>
 
 <file path=word/footer1.xml><?xml version="1.0" encoding="utf-8"?>
-<w:ftr xmlns:wpc="http://schemas.microsoft.com/office/word/2010/wordprocessingCanvas" xmlns:cx="http://schemas.microsoft.com/office/drawing/2014/chartex" xmlns:cx1="http://schemas.microsoft.com/office/drawing/2015/9/8/chartex" xmlns:cx2="http://schemas.microsoft.com/office/drawing/2015/10/21/chartex" xmlns:cx3="http://schemas.microsoft.com/office/drawing/2016/5/9/chartex" xmlns:cx4="http://schemas.microsoft.com/office/drawing/2016/5/10/chartex" xmlns:cx5="http://schemas.microsoft.com/office/drawing/2016/5/11/chartex" xmlns:cx6="http://schemas.microsoft.com/office/drawing/2016/5/12/chartex" xmlns:cx7="http://schemas.microsoft.com/office/drawing/2016/5/13/chartex" xmlns:cx8="http://schemas.microsoft.com/office/drawing/2016/5/14/chartex" xmlns:mc="http://schemas.openxmlformats.org/markup-compatibility/2006" xmlns:aink="http://schemas.microsoft.com/office/drawing/2016/ink" xmlns:am3d="http://schemas.microsoft.com/office/drawing/2017/model3d" xmlns:o="urn:schemas-microsoft-com:office:office" xmlns:r="http://schemas.openxmlformats.org/officeDocument/2006/relationships" xmlns:m="http://schemas.openxmlformats.org/officeDocument/2006/math" xmlns:v="urn:schemas-microsoft-com:vml" xmlns:wp14="http://schemas.microsoft.com/office/word/2010/wordprocessingDrawing" xmlns:wp="http://schemas.openxmlformats.org/drawingml/2006/wordprocessingDrawing" xmlns:w10="urn:schemas-microsoft-com:office:word" xmlns:w="http://schemas.openxmlformats.org/wordprocessingml/2006/main" xmlns:w14="http://schemas.microsoft.com/office/word/2010/wordml" xmlns:w15="http://schemas.microsoft.com/office/word/2012/wordml" xmlns:w16cid="http://schemas.microsoft.com/office/word/2016/wordml/cid" xmlns:w16se="http://schemas.microsoft.com/office/word/2015/wordml/symex" xmlns:wpg="http://schemas.microsoft.com/office/word/2010/wordprocessingGroup" xmlns:wpi="http://schemas.microsoft.com/office/word/2010/wordprocessingInk" xmlns:wne="http://schemas.microsoft.com/office/word/2006/wordml" xmlns:wps="http://schemas.microsoft.com/office/word/2010/wordprocessingShape" mc:Ignorable="w14 w15 w16se w16cid wp14">
+<w:ftr xmlns:wpc="http://schemas.microsoft.com/office/word/2010/wordprocessingCanvas" xmlns:mc="http://schemas.openxmlformats.org/markup-compatibility/2006" xmlns:o="urn:schemas-microsoft-com:office:office" xmlns:r="http://schemas.openxmlformats.org/officeDocument/2006/relationships" xmlns:m="http://schemas.openxmlformats.org/officeDocument/2006/math" xmlns:v="urn:schemas-microsoft-com:vml" xmlns:wp14="http://schemas.microsoft.com/office/word/2010/wordprocessingDrawing" xmlns:wp="http://schemas.openxmlformats.org/drawingml/2006/wordprocessingDrawing" xmlns:w10="urn:schemas-microsoft-com:office:word" xmlns:w="http://schemas.openxmlformats.org/wordprocessingml/2006/main" xmlns:w14="http://schemas.microsoft.com/office/word/2010/wordml" xmlns:w15="http://schemas.microsoft.com/office/word/2012/wordml" xmlns:wpg="http://schemas.microsoft.com/office/word/2010/wordprocessingGroup" xmlns:wpi="http://schemas.microsoft.com/office/word/2010/wordprocessingInk" xmlns:wne="http://schemas.microsoft.com/office/word/2006/wordml" xmlns:wps="http://schemas.microsoft.com/office/word/2010/wordprocessingShape" mc:Ignorable="w14 w15 wp14">
   <w:p>
     <w:pPr>
       <w:pStyle w:val="Pidipagina"/>
@@ -521,7 +535,7 @@
 </file>
 
 <file path=word/footer2.xml><?xml version="1.0" encoding="utf-8"?>
-<w:ftr xmlns:wpc="http://schemas.microsoft.com/office/word/2010/wordprocessingCanvas" xmlns:cx="http://schemas.microsoft.com/office/drawing/2014/chartex" xmlns:cx1="http://schemas.microsoft.com/office/drawing/2015/9/8/chartex" xmlns:cx2="http://schemas.microsoft.com/office/drawing/2015/10/21/chartex" xmlns:cx3="http://schemas.microsoft.com/office/drawing/2016/5/9/chartex" xmlns:cx4="http://schemas.microsoft.com/office/drawing/2016/5/10/chartex" xmlns:cx5="http://schemas.microsoft.com/office/drawing/2016/5/11/chartex" xmlns:cx6="http://schemas.microsoft.com/office/drawing/2016/5/12/chartex" xmlns:cx7="http://schemas.microsoft.com/office/drawing/2016/5/13/chartex" xmlns:cx8="http://schemas.microsoft.com/office/drawing/2016/5/14/chartex" xmlns:mc="http://schemas.openxmlformats.org/markup-compatibility/2006" xmlns:aink="http://schemas.microsoft.com/office/drawing/2016/ink" xmlns:am3d="http://schemas.microsoft.com/office/drawing/2017/model3d" xmlns:o="urn:schemas-microsoft-com:office:office" xmlns:r="http://schemas.openxmlformats.org/officeDocument/2006/relationships" xmlns:m="http://schemas.openxmlformats.org/officeDocument/2006/math" xmlns:v="urn:schemas-microsoft-com:vml" xmlns:wp14="http://schemas.microsoft.com/office/word/2010/wordprocessingDrawing" xmlns:wp="http://schemas.openxmlformats.org/drawingml/2006/wordprocessingDrawing" xmlns:w10="urn:schemas-microsoft-com:office:word" xmlns:w="http://schemas.openxmlformats.org/wordprocessingml/2006/main" xmlns:w14="http://schemas.microsoft.com/office/word/2010/wordml" xmlns:w15="http://schemas.microsoft.com/office/word/2012/wordml" xmlns:w16cid="http://schemas.microsoft.com/office/word/2016/wordml/cid" xmlns:w16se="http://schemas.microsoft.com/office/word/2015/wordml/symex" xmlns:wpg="http://schemas.microsoft.com/office/word/2010/wordprocessingGroup" xmlns:wpi="http://schemas.microsoft.com/office/word/2010/wordprocessingInk" xmlns:wne="http://schemas.microsoft.com/office/word/2006/wordml" xmlns:wps="http://schemas.microsoft.com/office/word/2010/wordprocessingShape" mc:Ignorable="w14 w15 w16se w16cid wp14">
+<w:ftr xmlns:wpc="http://schemas.microsoft.com/office/word/2010/wordprocessingCanvas" xmlns:mc="http://schemas.openxmlformats.org/markup-compatibility/2006" xmlns:o="urn:schemas-microsoft-com:office:office" xmlns:r="http://schemas.openxmlformats.org/officeDocument/2006/relationships" xmlns:m="http://schemas.openxmlformats.org/officeDocument/2006/math" xmlns:v="urn:schemas-microsoft-com:vml" xmlns:wp14="http://schemas.microsoft.com/office/word/2010/wordprocessingDrawing" xmlns:wp="http://schemas.openxmlformats.org/drawingml/2006/wordprocessingDrawing" xmlns:w10="urn:schemas-microsoft-com:office:word" xmlns:w="http://schemas.openxmlformats.org/wordprocessingml/2006/main" xmlns:w14="http://schemas.microsoft.com/office/word/2010/wordml" xmlns:w15="http://schemas.microsoft.com/office/word/2012/wordml" xmlns:wpg="http://schemas.microsoft.com/office/word/2010/wordprocessingGroup" xmlns:wpi="http://schemas.microsoft.com/office/word/2010/wordprocessingInk" xmlns:wne="http://schemas.microsoft.com/office/word/2006/wordml" xmlns:wps="http://schemas.microsoft.com/office/word/2010/wordprocessingShape" mc:Ignorable="w14 w15 wp14">
   <w:p>
     <w:pPr>
       <w:pStyle w:val="Pidipagina"/>
@@ -565,7 +579,7 @@
 </file>
 
 <file path=word/footnotes.xml><?xml version="1.0" encoding="utf-8"?>
-<w:footnotes xmlns:wpc="http://schemas.microsoft.com/office/word/2010/wordprocessingCanvas" xmlns:cx="http://schemas.microsoft.com/office/drawing/2014/chartex" xmlns:cx1="http://schemas.microsoft.com/office/drawing/2015/9/8/chartex" xmlns:cx2="http://schemas.microsoft.com/office/drawing/2015/10/21/chartex" xmlns:cx3="http://schemas.microsoft.com/office/drawing/2016/5/9/chartex" xmlns:cx4="http://schemas.microsoft.com/office/drawing/2016/5/10/chartex" xmlns:cx5="http://schemas.microsoft.com/office/drawing/2016/5/11/chartex" xmlns:cx6="http://schemas.microsoft.com/office/drawing/2016/5/12/chartex" xmlns:cx7="http://schemas.microsoft.com/office/drawing/2016/5/13/chartex" xmlns:cx8="http://schemas.microsoft.com/office/drawing/2016/5/14/chartex" xmlns:mc="http://schemas.openxmlformats.org/markup-compatibility/2006" xmlns:aink="http://schemas.microsoft.com/office/drawing/2016/ink" xmlns:am3d="http://schemas.microsoft.com/office/drawing/2017/model3d" xmlns:o="urn:schemas-microsoft-com:office:office" xmlns:r="http://schemas.openxmlformats.org/officeDocument/2006/relationships" xmlns:m="http://schemas.openxmlformats.org/officeDocument/2006/math" xmlns:v="urn:schemas-microsoft-com:vml" xmlns:wp14="http://schemas.microsoft.com/office/word/2010/wordprocessingDrawing" xmlns:wp="http://schemas.openxmlformats.org/drawingml/2006/wordprocessingDrawing" xmlns:w10="urn:schemas-microsoft-com:office:word" xmlns:w="http://schemas.openxmlformats.org/wordprocessingml/2006/main" xmlns:w14="http://schemas.microsoft.com/office/word/2010/wordml" xmlns:w15="http://schemas.microsoft.com/office/word/2012/wordml" xmlns:w16cid="http://schemas.microsoft.com/office/word/2016/wordml/cid" xmlns:w16se="http://schemas.microsoft.com/office/word/2015/wordml/symex" xmlns:wpg="http://schemas.microsoft.com/office/word/2010/wordprocessingGroup" xmlns:wpi="http://schemas.microsoft.com/office/word/2010/wordprocessingInk" xmlns:wne="http://schemas.microsoft.com/office/word/2006/wordml" xmlns:wps="http://schemas.microsoft.com/office/word/2010/wordprocessingShape" mc:Ignorable="w14 w15 w16se w16cid wp14">
+<w:footnotes xmlns:wpc="http://schemas.microsoft.com/office/word/2010/wordprocessingCanvas" xmlns:mc="http://schemas.openxmlformats.org/markup-compatibility/2006" xmlns:o="urn:schemas-microsoft-com:office:office" xmlns:r="http://schemas.openxmlformats.org/officeDocument/2006/relationships" xmlns:m="http://schemas.openxmlformats.org/officeDocument/2006/math" xmlns:v="urn:schemas-microsoft-com:vml" xmlns:wp14="http://schemas.microsoft.com/office/word/2010/wordprocessingDrawing" xmlns:wp="http://schemas.openxmlformats.org/drawingml/2006/wordprocessingDrawing" xmlns:w10="urn:schemas-microsoft-com:office:word" xmlns:w="http://schemas.openxmlformats.org/wordprocessingml/2006/main" xmlns:w14="http://schemas.microsoft.com/office/word/2010/wordml" xmlns:w15="http://schemas.microsoft.com/office/word/2012/wordml" xmlns:wpg="http://schemas.microsoft.com/office/word/2010/wordprocessingGroup" xmlns:wpi="http://schemas.microsoft.com/office/word/2010/wordprocessingInk" xmlns:wne="http://schemas.microsoft.com/office/word/2006/wordml" xmlns:wps="http://schemas.microsoft.com/office/word/2010/wordprocessingShape" mc:Ignorable="w14 w15 wp14">
   <w:footnote w:type="separator" w:id="-1">
     <w:p>
       <w:r>
@@ -584,7 +598,7 @@
 </file>
 
 <file path=word/header1.xml><?xml version="1.0" encoding="utf-8"?>
-<w:hdr xmlns:wpc="http://schemas.microsoft.com/office/word/2010/wordprocessingCanvas" xmlns:cx="http://schemas.microsoft.com/office/drawing/2014/chartex" xmlns:cx1="http://schemas.microsoft.com/office/drawing/2015/9/8/chartex" xmlns:cx2="http://schemas.microsoft.com/office/drawing/2015/10/21/chartex" xmlns:cx3="http://schemas.microsoft.com/office/drawing/2016/5/9/chartex" xmlns:cx4="http://schemas.microsoft.com/office/drawing/2016/5/10/chartex" xmlns:cx5="http://schemas.microsoft.com/office/drawing/2016/5/11/chartex" xmlns:cx6="http://schemas.microsoft.com/office/drawing/2016/5/12/chartex" xmlns:cx7="http://schemas.microsoft.com/office/drawing/2016/5/13/chartex" xmlns:cx8="http://schemas.microsoft.com/office/drawing/2016/5/14/chartex" xmlns:mc="http://schemas.openxmlformats.org/markup-compatibility/2006" xmlns:aink="http://schemas.microsoft.com/office/drawing/2016/ink" xmlns:am3d="http://schemas.microsoft.com/office/drawing/2017/model3d" xmlns:o="urn:schemas-microsoft-com:office:office" xmlns:r="http://schemas.openxmlformats.org/officeDocument/2006/relationships" xmlns:m="http://schemas.openxmlformats.org/officeDocument/2006/math" xmlns:v="urn:schemas-microsoft-com:vml" xmlns:wp14="http://schemas.microsoft.com/office/word/2010/wordprocessingDrawing" xmlns:wp="http://schemas.openxmlformats.org/drawingml/2006/wordprocessingDrawing" xmlns:w10="urn:schemas-microsoft-com:office:word" xmlns:w="http://schemas.openxmlformats.org/wordprocessingml/2006/main" xmlns:w14="http://schemas.microsoft.com/office/word/2010/wordml" xmlns:w15="http://schemas.microsoft.com/office/word/2012/wordml" xmlns:w16cid="http://schemas.microsoft.com/office/word/2016/wordml/cid" xmlns:w16se="http://schemas.microsoft.com/office/word/2015/wordml/symex" xmlns:wpg="http://schemas.microsoft.com/office/word/2010/wordprocessingGroup" xmlns:wpi="http://schemas.microsoft.com/office/word/2010/wordprocessingInk" xmlns:wne="http://schemas.microsoft.com/office/word/2006/wordml" xmlns:wps="http://schemas.microsoft.com/office/word/2010/wordprocessingShape" mc:Ignorable="w14 w15 w16se w16cid wp14">
+<w:hdr xmlns:wpc="http://schemas.microsoft.com/office/word/2010/wordprocessingCanvas" xmlns:mc="http://schemas.openxmlformats.org/markup-compatibility/2006" xmlns:o="urn:schemas-microsoft-com:office:office" xmlns:r="http://schemas.openxmlformats.org/officeDocument/2006/relationships" xmlns:m="http://schemas.openxmlformats.org/officeDocument/2006/math" xmlns:v="urn:schemas-microsoft-com:vml" xmlns:wp14="http://schemas.microsoft.com/office/word/2010/wordprocessingDrawing" xmlns:wp="http://schemas.openxmlformats.org/drawingml/2006/wordprocessingDrawing" xmlns:w10="urn:schemas-microsoft-com:office:word" xmlns:w="http://schemas.openxmlformats.org/wordprocessingml/2006/main" xmlns:w14="http://schemas.microsoft.com/office/word/2010/wordml" xmlns:w15="http://schemas.microsoft.com/office/word/2012/wordml" xmlns:wpg="http://schemas.microsoft.com/office/word/2010/wordprocessingGroup" xmlns:wpi="http://schemas.microsoft.com/office/word/2010/wordprocessingInk" xmlns:wne="http://schemas.microsoft.com/office/word/2006/wordml" xmlns:wps="http://schemas.microsoft.com/office/word/2010/wordprocessingShape" mc:Ignorable="w14 w15 wp14">
   <w:p>
     <w:pPr>
       <w:pStyle w:val="Intestazione"/>
@@ -609,7 +623,7 @@
 </file>
 
 <file path=word/header2.xml><?xml version="1.0" encoding="utf-8"?>
-<w:hdr xmlns:wpc="http://schemas.microsoft.com/office/word/2010/wordprocessingCanvas" xmlns:cx="http://schemas.microsoft.com/office/drawing/2014/chartex" xmlns:cx1="http://schemas.microsoft.com/office/drawing/2015/9/8/chartex" xmlns:cx2="http://schemas.microsoft.com/office/drawing/2015/10/21/chartex" xmlns:cx3="http://schemas.microsoft.com/office/drawing/2016/5/9/chartex" xmlns:cx4="http://schemas.microsoft.com/office/drawing/2016/5/10/chartex" xmlns:cx5="http://schemas.microsoft.com/office/drawing/2016/5/11/chartex" xmlns:cx6="http://schemas.microsoft.com/office/drawing/2016/5/12/chartex" xmlns:cx7="http://schemas.microsoft.com/office/drawing/2016/5/13/chartex" xmlns:cx8="http://schemas.microsoft.com/office/drawing/2016/5/14/chartex" xmlns:mc="http://schemas.openxmlformats.org/markup-compatibility/2006" xmlns:aink="http://schemas.microsoft.com/office/drawing/2016/ink" xmlns:am3d="http://schemas.microsoft.com/office/drawing/2017/model3d" xmlns:o="urn:schemas-microsoft-com:office:office" xmlns:r="http://schemas.openxmlformats.org/officeDocument/2006/relationships" xmlns:m="http://schemas.openxmlformats.org/officeDocument/2006/math" xmlns:v="urn:schemas-microsoft-com:vml" xmlns:wp14="http://schemas.microsoft.com/office/word/2010/wordprocessingDrawing" xmlns:wp="http://schemas.openxmlformats.org/drawingml/2006/wordprocessingDrawing" xmlns:w10="urn:schemas-microsoft-com:office:word" xmlns:w="http://schemas.openxmlformats.org/wordprocessingml/2006/main" xmlns:w14="http://schemas.microsoft.com/office/word/2010/wordml" xmlns:w15="http://schemas.microsoft.com/office/word/2012/wordml" xmlns:w16cid="http://schemas.microsoft.com/office/word/2016/wordml/cid" xmlns:w16se="http://schemas.microsoft.com/office/word/2015/wordml/symex" xmlns:wpg="http://schemas.microsoft.com/office/word/2010/wordprocessingGroup" xmlns:wpi="http://schemas.microsoft.com/office/word/2010/wordprocessingInk" xmlns:wne="http://schemas.microsoft.com/office/word/2006/wordml" xmlns:wps="http://schemas.microsoft.com/office/word/2010/wordprocessingShape" mc:Ignorable="w14 w15 w16se w16cid wp14">
+<w:hdr xmlns:wpc="http://schemas.microsoft.com/office/word/2010/wordprocessingCanvas" xmlns:mc="http://schemas.openxmlformats.org/markup-compatibility/2006" xmlns:o="urn:schemas-microsoft-com:office:office" xmlns:r="http://schemas.openxmlformats.org/officeDocument/2006/relationships" xmlns:m="http://schemas.openxmlformats.org/officeDocument/2006/math" xmlns:v="urn:schemas-microsoft-com:vml" xmlns:wp14="http://schemas.microsoft.com/office/word/2010/wordprocessingDrawing" xmlns:wp="http://schemas.openxmlformats.org/drawingml/2006/wordprocessingDrawing" xmlns:w10="urn:schemas-microsoft-com:office:word" xmlns:w="http://schemas.openxmlformats.org/wordprocessingml/2006/main" xmlns:w14="http://schemas.microsoft.com/office/word/2010/wordml" xmlns:w15="http://schemas.microsoft.com/office/word/2012/wordml" xmlns:wpg="http://schemas.microsoft.com/office/word/2010/wordprocessingGroup" xmlns:wpi="http://schemas.microsoft.com/office/word/2010/wordprocessingInk" xmlns:wne="http://schemas.microsoft.com/office/word/2006/wordml" xmlns:wps="http://schemas.microsoft.com/office/word/2010/wordprocessingShape" mc:Ignorable="w14 w15 wp14">
   <w:p>
     <w:pPr>
       <w:pStyle w:val="Intestazione"/>
@@ -629,7 +643,7 @@
 </file>
 
 <file path=word/styles.xml><?xml version="1.0" encoding="utf-8"?>
-<w:styles xmlns:mc="http://schemas.openxmlformats.org/markup-compatibility/2006" xmlns:r="http://schemas.openxmlformats.org/officeDocument/2006/relationships" xmlns:w="http://schemas.openxmlformats.org/wordprocessingml/2006/main" xmlns:w14="http://schemas.microsoft.com/office/word/2010/wordml" xmlns:w15="http://schemas.microsoft.com/office/word/2012/wordml" xmlns:w16cid="http://schemas.microsoft.com/office/word/2016/wordml/cid" xmlns:w16se="http://schemas.microsoft.com/office/word/2015/wordml/symex" mc:Ignorable="w14 w15 w16se w16cid">
+<w:styles xmlns:mc="http://schemas.openxmlformats.org/markup-compatibility/2006" xmlns:r="http://schemas.openxmlformats.org/officeDocument/2006/relationships" xmlns:w="http://schemas.openxmlformats.org/wordprocessingml/2006/main" xmlns:w14="http://schemas.microsoft.com/office/word/2010/wordml" xmlns:w15="http://schemas.microsoft.com/office/word/2012/wordml" mc:Ignorable="w14 w15">
   <w:docDefaults>
     <w:rPrDefault>
       <w:rPr>
@@ -640,7 +654,7 @@
     </w:rPrDefault>
     <w:pPrDefault/>
   </w:docDefaults>
-  <w:latentStyles w:defLockedState="0" w:defUIPriority="99" w:defSemiHidden="0" w:defUnhideWhenUsed="0" w:defQFormat="0" w:count="376">
+  <w:latentStyles w:defLockedState="0" w:defUIPriority="99" w:defSemiHidden="0" w:defUnhideWhenUsed="0" w:defQFormat="0" w:count="371">
     <w:lsdException w:name="Normal" w:uiPriority="0" w:qFormat="1"/>
     <w:lsdException w:name="heading 1" w:uiPriority="9" w:qFormat="1"/>
     <w:lsdException w:name="heading 2" w:semiHidden="1" w:uiPriority="9" w:unhideWhenUsed="1" w:qFormat="1"/>
@@ -1012,11 +1026,6 @@
     <w:lsdException w:name="List Table 5 Dark Accent 6" w:uiPriority="50"/>
     <w:lsdException w:name="List Table 6 Colorful Accent 6" w:uiPriority="51"/>
     <w:lsdException w:name="List Table 7 Colorful Accent 6" w:uiPriority="52"/>
-    <w:lsdException w:name="Mention" w:semiHidden="1" w:unhideWhenUsed="1"/>
-    <w:lsdException w:name="Smart Hyperlink" w:semiHidden="1" w:unhideWhenUsed="1"/>
-    <w:lsdException w:name="Hashtag" w:semiHidden="1" w:unhideWhenUsed="1"/>
-    <w:lsdException w:name="Unresolved Mention" w:semiHidden="1" w:unhideWhenUsed="1"/>
-    <w:lsdException w:name="Smart Link" w:semiHidden="1" w:unhideWhenUsed="1"/>
   </w:latentStyles>
   <w:style w:type="paragraph" w:default="1" w:styleId="Normale">
     <w:name w:val="Normal"/>
@@ -1093,7 +1102,7 @@
       <w:shd w:val="clear" w:color="auto" w:fill="E1DFDD"/>
     </w:rPr>
   </w:style>
-  <w:style w:type="character" w:styleId="Menzionenonrisolta">
+  <w:style w:type="character" w:customStyle="1" w:styleId="UnresolvedMention">
     <w:name w:val="Unresolved Mention"/>
     <w:basedOn w:val="Carpredefinitoparagrafo"/>
     <w:uiPriority w:val="99"/>
@@ -1295,6 +1304,7 @@
     <w:uiPriority w:val="39"/>
     <w:rsid w:val="009C326F"/>
     <w:tblPr>
+      <w:tblInd w:w="0" w:type="dxa"/>
       <w:tblBorders>
         <w:top w:val="single" w:sz="4" w:space="0" w:color="auto"/>
         <w:left w:val="single" w:sz="4" w:space="0" w:color="auto"/>
@@ -1303,6 +1313,12 @@
         <w:insideH w:val="single" w:sz="4" w:space="0" w:color="auto"/>
         <w:insideV w:val="single" w:sz="4" w:space="0" w:color="auto"/>
       </w:tblBorders>
+      <w:tblCellMar>
+        <w:top w:w="0" w:type="dxa"/>
+        <w:left w:w="108" w:type="dxa"/>
+        <w:bottom w:w="0" w:type="dxa"/>
+        <w:right w:w="108" w:type="dxa"/>
+      </w:tblCellMar>
     </w:tblPr>
   </w:style>
 </w:styles>
@@ -1608,7 +1624,7 @@
 </file>
 
 <file path=customXml/itemProps1.xml><?xml version="1.0" encoding="utf-8"?>
-<ds:datastoreItem xmlns:ds="http://schemas.openxmlformats.org/officeDocument/2006/customXml" ds:itemID="{E2BCF79B-A024-894B-B2A0-D8672045600F}">
+<ds:datastoreItem xmlns:ds="http://schemas.openxmlformats.org/officeDocument/2006/customXml" ds:itemID="{CC30D2AC-419A-453F-8B5C-D1F1F505C81A}">
   <ds:schemaRefs>
     <ds:schemaRef ds:uri="http://schemas.openxmlformats.org/officeDocument/2006/bibliography"/>
   </ds:schemaRefs>

</xml_diff>